<commit_message>
Commit guia de analise de dados
</commit_message>
<xml_diff>
--- a/Gerenciamento/Guia Análise e Projeto.docx
+++ b/Gerenciamento/Guia Análise e Projeto.docx
@@ -947,20 +947,62 @@
           <w:szCs w:val="24"/>
           <w:rtl w:val="0"/>
         </w:rPr>
-        <w:t xml:space="preserve">As classes de fronteiras estão incluídas na pasta Analysis Model</w:t>
-      </w:r>
-      <w:r>
-        <w:rPr>
-          <w:sz w:val="24"/>
-          <w:szCs w:val="24"/>
-          <w:rtl w:val="0"/>
-        </w:rPr>
-        <w:t xml:space="preserve">. A Figura 1 apresenta um exemplo desse mapeamento. </w:t>
-      </w:r>
-      <w:r>
-        <w:rPr>
-          <w:rtl w:val="0"/>
-        </w:rPr>
+        <w:t xml:space="preserve">Assim era a fronteira de cliente:</w:t>
+      </w:r>
+      <w:r>
+        <w:rPr>
+          <w:sz w:val="24"/>
+          <w:szCs w:val="24"/>
+          <w:rtl w:val="0"/>
+        </w:rPr>
+        <w:t xml:space="preserve"> Para cada classe de fronteira encontrada é criado um pacote dentro do pacote ManterClienteWeb nomeado de acordo com o nome da classe de fronteira eliminando a parte “TelaManterCliente”, caso exista. Dentro desse pacote é chamada uma classe Controladora.</w:t>
+      </w:r>
+      <w:r>
+        <w:rPr>
+          <w:rtl w:val="0"/>
+        </w:rPr>
+      </w:r>
+      <w:r>
+        <w:drawing>
+          <wp:anchor allowOverlap="1" behindDoc="1" distB="114300" distT="114300" distL="114300" distR="114300" hidden="0" layoutInCell="1" locked="0" relativeHeight="0" simplePos="0">
+            <wp:simplePos x="0" y="0"/>
+            <wp:positionH relativeFrom="column">
+              <wp:posOffset>3810000</wp:posOffset>
+            </wp:positionH>
+            <wp:positionV relativeFrom="paragraph">
+              <wp:posOffset>815280</wp:posOffset>
+            </wp:positionV>
+            <wp:extent cx="1181100" cy="1428750"/>
+            <wp:effectExtent b="0" l="0" r="0" t="0"/>
+            <wp:wrapNone/>
+            <wp:docPr id="8" name="image1.png"/>
+            <a:graphic>
+              <a:graphicData uri="http://schemas.openxmlformats.org/drawingml/2006/picture">
+                <pic:pic>
+                  <pic:nvPicPr>
+                    <pic:cNvPr id="0" name="image1.png"/>
+                    <pic:cNvPicPr preferRelativeResize="0"/>
+                  </pic:nvPicPr>
+                  <pic:blipFill>
+                    <a:blip r:embed="rId7"/>
+                    <a:srcRect b="0" l="0" r="0" t="0"/>
+                    <a:stretch>
+                      <a:fillRect/>
+                    </a:stretch>
+                  </pic:blipFill>
+                  <pic:spPr>
+                    <a:xfrm>
+                      <a:off x="0" y="0"/>
+                      <a:ext cx="1181100" cy="1428750"/>
+                    </a:xfrm>
+                    <a:prstGeom prst="rect"/>
+                    <a:ln/>
+                  </pic:spPr>
+                </pic:pic>
+              </a:graphicData>
+            </a:graphic>
+          </wp:anchor>
+        </w:drawing>
       </w:r>
     </w:p>
     <w:p>
@@ -999,6 +1041,48 @@
           <w:rtl w:val="0"/>
         </w:rPr>
       </w:r>
+      <w:r>
+        <w:drawing>
+          <wp:anchor allowOverlap="1" behindDoc="1" distB="114300" distT="114300" distL="114300" distR="114300" hidden="0" layoutInCell="1" locked="0" relativeHeight="0" simplePos="0">
+            <wp:simplePos x="0" y="0"/>
+            <wp:positionH relativeFrom="column">
+              <wp:posOffset>1123950</wp:posOffset>
+            </wp:positionH>
+            <wp:positionV relativeFrom="paragraph">
+              <wp:posOffset>184770</wp:posOffset>
+            </wp:positionV>
+            <wp:extent cx="1162050" cy="1295400"/>
+            <wp:effectExtent b="0" l="0" r="0" t="0"/>
+            <wp:wrapNone/>
+            <wp:docPr id="6" name="image10.png"/>
+            <a:graphic>
+              <a:graphicData uri="http://schemas.openxmlformats.org/drawingml/2006/picture">
+                <pic:pic>
+                  <pic:nvPicPr>
+                    <pic:cNvPr id="0" name="image10.png"/>
+                    <pic:cNvPicPr preferRelativeResize="0"/>
+                  </pic:nvPicPr>
+                  <pic:blipFill>
+                    <a:blip r:embed="rId8"/>
+                    <a:srcRect b="0" l="0" r="0" t="0"/>
+                    <a:stretch>
+                      <a:fillRect/>
+                    </a:stretch>
+                  </pic:blipFill>
+                  <pic:spPr>
+                    <a:xfrm>
+                      <a:off x="0" y="0"/>
+                      <a:ext cx="1162050" cy="1295400"/>
+                    </a:xfrm>
+                    <a:prstGeom prst="rect"/>
+                    <a:ln/>
+                  </pic:spPr>
+                </pic:pic>
+              </a:graphicData>
+            </a:graphic>
+          </wp:anchor>
+        </w:drawing>
+      </w:r>
     </w:p>
     <w:p>
       <w:pPr>
@@ -1053,63 +1137,19 @@
         <w:shd w:fill="auto" w:val="clear"/>
         <w:spacing w:after="0" w:before="0" w:line="240" w:lineRule="auto"/>
         <w:ind w:left="720" w:right="0" w:firstLine="0"/>
-        <w:jc w:val="center"/>
-        <w:rPr>
-          <w:rFonts w:ascii="Times New Roman" w:cs="Times New Roman" w:eastAsia="Times New Roman" w:hAnsi="Times New Roman"/>
-          <w:b w:val="0"/>
-          <w:i w:val="0"/>
-          <w:smallCaps w:val="0"/>
-          <w:strike w:val="0"/>
-          <w:color w:val="000000"/>
-          <w:sz w:val="24"/>
-          <w:szCs w:val="24"/>
-          <w:u w:val="none"/>
-          <w:shd w:fill="auto" w:val="clear"/>
-          <w:vertAlign w:val="baseline"/>
-        </w:rPr>
-      </w:pPr>
-      <w:r>
-        <w:rPr>
-          <w:sz w:val="24"/>
-          <w:szCs w:val="24"/>
-        </w:rPr>
-        <w:drawing>
-          <wp:inline distB="114300" distT="114300" distL="114300" distR="114300">
-            <wp:extent cx="4867275" cy="1543050"/>
-            <wp:effectExtent b="0" l="0" r="0" t="0"/>
-            <wp:docPr id="2" name="image4.png"/>
-            <a:graphic>
-              <a:graphicData uri="http://schemas.openxmlformats.org/drawingml/2006/picture">
-                <pic:pic>
-                  <pic:nvPicPr>
-                    <pic:cNvPr id="0" name="image4.png"/>
-                    <pic:cNvPicPr preferRelativeResize="0"/>
-                  </pic:nvPicPr>
-                  <pic:blipFill>
-                    <a:blip r:embed="rId7"/>
-                    <a:srcRect b="0" l="0" r="0" t="0"/>
-                    <a:stretch>
-                      <a:fillRect/>
-                    </a:stretch>
-                  </pic:blipFill>
-                  <pic:spPr>
-                    <a:xfrm>
-                      <a:off x="0" y="0"/>
-                      <a:ext cx="4867275" cy="1543050"/>
-                    </a:xfrm>
-                    <a:prstGeom prst="rect"/>
-                    <a:ln/>
-                  </pic:spPr>
-                </pic:pic>
-              </a:graphicData>
-            </a:graphic>
-          </wp:inline>
-        </w:drawing>
-      </w:r>
-      <w:r>
-        <w:rPr>
-          <w:rtl w:val="0"/>
-        </w:rPr>
+        <w:jc w:val="left"/>
+        <w:rPr>
+          <w:sz w:val="24"/>
+          <w:szCs w:val="24"/>
+        </w:rPr>
+      </w:pPr>
+      <w:r>
+        <w:rPr>
+          <w:sz w:val="24"/>
+          <w:szCs w:val="24"/>
+          <w:rtl w:val="0"/>
+        </w:rPr>
+        <w:t xml:space="preserve">                                                                 ——&gt;</w:t>
       </w:r>
     </w:p>
     <w:p>
@@ -1130,282 +1170,14 @@
         <w:ind w:left="720" w:right="0" w:firstLine="0"/>
         <w:jc w:val="center"/>
         <w:rPr>
-          <w:rFonts w:ascii="Times New Roman" w:cs="Times New Roman" w:eastAsia="Times New Roman" w:hAnsi="Times New Roman"/>
-          <w:b w:val="0"/>
-          <w:i w:val="0"/>
-          <w:smallCaps w:val="0"/>
-          <w:strike w:val="0"/>
-          <w:color w:val="000000"/>
-          <w:sz w:val="24"/>
-          <w:szCs w:val="24"/>
-          <w:u w:val="none"/>
-          <w:shd w:fill="auto" w:val="clear"/>
-          <w:vertAlign w:val="baseline"/>
-        </w:rPr>
-      </w:pPr>
-      <w:r>
-        <w:rPr>
-          <w:rFonts w:ascii="Times New Roman" w:cs="Times New Roman" w:eastAsia="Times New Roman" w:hAnsi="Times New Roman"/>
-          <w:b w:val="0"/>
-          <w:i w:val="0"/>
-          <w:smallCaps w:val="0"/>
-          <w:strike w:val="0"/>
-          <w:color w:val="000000"/>
-          <w:sz w:val="24"/>
-          <w:szCs w:val="24"/>
-          <w:u w:val="none"/>
-          <w:shd w:fill="auto" w:val="clear"/>
-          <w:vertAlign w:val="baseline"/>
-          <w:rtl w:val="0"/>
-        </w:rPr>
-        <w:t xml:space="preserve">Figura 1 – Mapeamento das classes de fronteira</w:t>
-      </w:r>
-    </w:p>
-    <w:p>
-      <w:pPr>
-        <w:rPr>
-          <w:b w:val="1"/>
-          <w:sz w:val="24"/>
-          <w:szCs w:val="24"/>
-        </w:rPr>
-      </w:pPr>
-      <w:r>
-        <w:rPr>
-          <w:rtl w:val="0"/>
-        </w:rPr>
-      </w:r>
-    </w:p>
-    <w:p>
-      <w:pPr>
-        <w:rPr>
-          <w:b w:val="1"/>
-          <w:sz w:val="24"/>
-          <w:szCs w:val="24"/>
-        </w:rPr>
-      </w:pPr>
-      <w:r>
-        <w:rPr>
-          <w:rtl w:val="0"/>
-        </w:rPr>
-      </w:r>
-    </w:p>
-    <w:p>
-      <w:pPr>
-        <w:rPr>
-          <w:b w:val="1"/>
-          <w:sz w:val="24"/>
-          <w:szCs w:val="24"/>
-        </w:rPr>
-      </w:pPr>
-      <w:r>
-        <w:rPr>
-          <w:rtl w:val="0"/>
-        </w:rPr>
-      </w:r>
-    </w:p>
-    <w:p>
-      <w:pPr>
-        <w:rPr>
-          <w:b w:val="1"/>
-          <w:sz w:val="24"/>
-          <w:szCs w:val="24"/>
-        </w:rPr>
-      </w:pPr>
-      <w:r>
-        <w:rPr>
-          <w:rtl w:val="0"/>
-        </w:rPr>
-      </w:r>
-    </w:p>
-    <w:p>
-      <w:pPr>
-        <w:rPr>
-          <w:b w:val="1"/>
-          <w:sz w:val="24"/>
-          <w:szCs w:val="24"/>
-        </w:rPr>
-      </w:pPr>
-      <w:r>
-        <w:rPr>
-          <w:rtl w:val="0"/>
-        </w:rPr>
-      </w:r>
-    </w:p>
-    <w:p>
-      <w:pPr>
-        <w:rPr>
-          <w:b w:val="1"/>
-          <w:sz w:val="24"/>
-          <w:szCs w:val="24"/>
-        </w:rPr>
-      </w:pPr>
-      <w:r>
-        <w:rPr>
-          <w:rtl w:val="0"/>
-        </w:rPr>
-      </w:r>
-    </w:p>
-    <w:p>
-      <w:pPr>
-        <w:rPr>
-          <w:b w:val="1"/>
-          <w:sz w:val="24"/>
-          <w:szCs w:val="24"/>
-        </w:rPr>
-      </w:pPr>
-      <w:r>
-        <w:rPr>
-          <w:rtl w:val="0"/>
-        </w:rPr>
-      </w:r>
-    </w:p>
-    <w:p>
-      <w:pPr>
-        <w:rPr>
-          <w:b w:val="1"/>
-          <w:sz w:val="24"/>
-          <w:szCs w:val="24"/>
-        </w:rPr>
-      </w:pPr>
-      <w:r>
-        <w:rPr>
-          <w:rtl w:val="0"/>
-        </w:rPr>
-      </w:r>
-    </w:p>
-    <w:p>
-      <w:pPr>
-        <w:rPr>
-          <w:b w:val="1"/>
-          <w:sz w:val="24"/>
-          <w:szCs w:val="24"/>
-        </w:rPr>
-      </w:pPr>
-      <w:r>
-        <w:rPr>
-          <w:rtl w:val="0"/>
-        </w:rPr>
-      </w:r>
-    </w:p>
-    <w:p>
-      <w:pPr>
-        <w:rPr>
-          <w:b w:val="1"/>
-          <w:sz w:val="24"/>
-          <w:szCs w:val="24"/>
-        </w:rPr>
-      </w:pPr>
-      <w:r>
-        <w:rPr>
-          <w:rtl w:val="0"/>
-        </w:rPr>
-      </w:r>
-    </w:p>
-    <w:p>
-      <w:pPr>
-        <w:rPr>
-          <w:b w:val="1"/>
-          <w:sz w:val="24"/>
-          <w:szCs w:val="24"/>
-        </w:rPr>
-      </w:pPr>
-      <w:r>
-        <w:rPr>
-          <w:rtl w:val="0"/>
-        </w:rPr>
-      </w:r>
-    </w:p>
-    <w:p>
-      <w:pPr>
-        <w:rPr>
-          <w:b w:val="1"/>
-          <w:sz w:val="24"/>
-          <w:szCs w:val="24"/>
-        </w:rPr>
-      </w:pPr>
-      <w:r>
-        <w:rPr>
-          <w:rtl w:val="0"/>
-        </w:rPr>
-      </w:r>
-    </w:p>
-    <w:p>
-      <w:pPr>
-        <w:rPr>
-          <w:b w:val="1"/>
-          <w:sz w:val="24"/>
-          <w:szCs w:val="24"/>
-        </w:rPr>
-      </w:pPr>
-      <w:r>
-        <w:rPr>
-          <w:rtl w:val="0"/>
-        </w:rPr>
-      </w:r>
-    </w:p>
-    <w:p>
-      <w:pPr>
-        <w:rPr>
-          <w:b w:val="1"/>
-          <w:sz w:val="24"/>
-          <w:szCs w:val="24"/>
-        </w:rPr>
-      </w:pPr>
-      <w:r>
-        <w:rPr>
-          <w:rtl w:val="0"/>
-        </w:rPr>
-      </w:r>
-    </w:p>
-    <w:p>
-      <w:pPr>
-        <w:rPr>
-          <w:b w:val="1"/>
-          <w:sz w:val="24"/>
-          <w:szCs w:val="24"/>
-        </w:rPr>
-      </w:pPr>
-      <w:r>
-        <w:rPr>
-          <w:rtl w:val="0"/>
-        </w:rPr>
-      </w:r>
-    </w:p>
-    <w:p>
-      <w:pPr>
-        <w:rPr>
-          <w:b w:val="1"/>
-          <w:sz w:val="24"/>
-          <w:szCs w:val="24"/>
-        </w:rPr>
-      </w:pPr>
-      <w:r>
-        <w:rPr>
-          <w:b w:val="1"/>
-          <w:sz w:val="24"/>
-          <w:szCs w:val="24"/>
-          <w:rtl w:val="0"/>
-        </w:rPr>
-        <w:t xml:space="preserve">Classes de controle</w:t>
-      </w:r>
-    </w:p>
-    <w:p>
-      <w:pPr>
-        <w:tabs>
-          <w:tab w:val="left" w:leader="none" w:pos="5530"/>
-        </w:tabs>
-        <w:rPr>
-          <w:sz w:val="24"/>
-          <w:szCs w:val="24"/>
-        </w:rPr>
-      </w:pPr>
-      <w:r>
-        <w:rPr>
-          <w:sz w:val="24"/>
-          <w:szCs w:val="24"/>
-          <w:rtl w:val="0"/>
-        </w:rPr>
-        <w:tab/>
+          <w:sz w:val="24"/>
+          <w:szCs w:val="24"/>
+        </w:rPr>
+      </w:pPr>
+      <w:r>
+        <w:rPr>
+          <w:rtl w:val="0"/>
+        </w:rPr>
       </w:r>
     </w:p>
     <w:p>
@@ -1426,64 +1198,445 @@
         <w:ind w:left="720" w:right="0" w:firstLine="0"/>
         <w:jc w:val="center"/>
         <w:rPr>
-          <w:rFonts w:ascii="Times New Roman" w:cs="Times New Roman" w:eastAsia="Times New Roman" w:hAnsi="Times New Roman"/>
-          <w:b w:val="0"/>
-          <w:i w:val="0"/>
-          <w:smallCaps w:val="0"/>
-          <w:strike w:val="0"/>
-          <w:color w:val="000000"/>
-          <w:sz w:val="24"/>
-          <w:szCs w:val="24"/>
-          <w:u w:val="none"/>
-          <w:shd w:fill="auto" w:val="clear"/>
-          <w:vertAlign w:val="baseline"/>
-        </w:rPr>
-      </w:pPr>
-      <w:r>
-        <w:rPr>
-          <w:sz w:val="24"/>
-          <w:szCs w:val="24"/>
-          <w:rtl w:val="0"/>
-        </w:rPr>
-        <w:t xml:space="preserve">As classes de controle estão incluídas na pasta Analysis Model.</w:t>
-      </w:r>
-      <w:r>
-        <w:rPr>
-          <w:rFonts w:ascii="Times New Roman" w:cs="Times New Roman" w:eastAsia="Times New Roman" w:hAnsi="Times New Roman"/>
-          <w:b w:val="0"/>
-          <w:i w:val="0"/>
-          <w:smallCaps w:val="0"/>
-          <w:strike w:val="0"/>
-          <w:color w:val="000000"/>
-          <w:sz w:val="24"/>
-          <w:szCs w:val="24"/>
-          <w:u w:val="none"/>
-          <w:shd w:fill="auto" w:val="clear"/>
-          <w:vertAlign w:val="baseline"/>
-          <w:rtl w:val="0"/>
-        </w:rPr>
-        <w:t xml:space="preserve">  A Figura 2 apresenta um exemplo desse mapeamento.</w:t>
-        <w:tab/>
-      </w:r>
-      <w:r>
-        <w:rPr>
-          <w:sz w:val="24"/>
-          <w:szCs w:val="24"/>
-        </w:rPr>
+          <w:sz w:val="24"/>
+          <w:szCs w:val="24"/>
+        </w:rPr>
+      </w:pPr>
+      <w:r>
+        <w:rPr>
+          <w:rtl w:val="0"/>
+        </w:rPr>
+      </w:r>
+    </w:p>
+    <w:p>
+      <w:pPr>
+        <w:rPr>
+          <w:b w:val="1"/>
+          <w:sz w:val="24"/>
+          <w:szCs w:val="24"/>
+        </w:rPr>
+      </w:pPr>
+      <w:r>
+        <w:rPr>
+          <w:rtl w:val="0"/>
+        </w:rPr>
+      </w:r>
+    </w:p>
+    <w:p>
+      <w:pPr>
+        <w:rPr>
+          <w:b w:val="1"/>
+          <w:sz w:val="24"/>
+          <w:szCs w:val="24"/>
+        </w:rPr>
+      </w:pPr>
+      <w:r>
+        <w:rPr>
+          <w:rtl w:val="0"/>
+        </w:rPr>
+      </w:r>
+    </w:p>
+    <w:p>
+      <w:pPr>
+        <w:widowControl w:val="1"/>
+        <w:ind w:left="720" w:firstLine="0"/>
+        <w:jc w:val="center"/>
+        <w:rPr>
+          <w:b w:val="1"/>
+          <w:sz w:val="24"/>
+          <w:szCs w:val="24"/>
+        </w:rPr>
+      </w:pPr>
+      <w:r>
+        <w:rPr>
+          <w:rtl w:val="0"/>
+        </w:rPr>
+      </w:r>
+    </w:p>
+    <w:p>
+      <w:pPr>
+        <w:rPr>
+          <w:b w:val="1"/>
+          <w:sz w:val="24"/>
+          <w:szCs w:val="24"/>
+        </w:rPr>
+      </w:pPr>
+      <w:r>
+        <w:rPr>
+          <w:rtl w:val="0"/>
+        </w:rPr>
+      </w:r>
+    </w:p>
+    <w:p>
+      <w:pPr>
+        <w:rPr>
+          <w:b w:val="1"/>
+          <w:sz w:val="24"/>
+          <w:szCs w:val="24"/>
+        </w:rPr>
+      </w:pPr>
+      <w:r>
+        <w:rPr>
+          <w:rtl w:val="0"/>
+        </w:rPr>
+      </w:r>
+    </w:p>
+    <w:p>
+      <w:pPr>
+        <w:rPr>
+          <w:b w:val="1"/>
+          <w:sz w:val="24"/>
+          <w:szCs w:val="24"/>
+        </w:rPr>
+      </w:pPr>
+      <w:r>
+        <w:rPr>
+          <w:rtl w:val="0"/>
+        </w:rPr>
+      </w:r>
+    </w:p>
+    <w:p>
+      <w:pPr>
+        <w:rPr>
+          <w:b w:val="1"/>
+          <w:sz w:val="24"/>
+          <w:szCs w:val="24"/>
+        </w:rPr>
+      </w:pPr>
+      <w:r>
+        <w:rPr>
+          <w:rtl w:val="0"/>
+        </w:rPr>
+      </w:r>
+    </w:p>
+    <w:p>
+      <w:pPr>
+        <w:rPr>
+          <w:b w:val="1"/>
+          <w:sz w:val="24"/>
+          <w:szCs w:val="24"/>
+        </w:rPr>
+      </w:pPr>
+      <w:r>
+        <w:rPr>
+          <w:rtl w:val="0"/>
+        </w:rPr>
+      </w:r>
+    </w:p>
+    <w:p>
+      <w:pPr>
+        <w:rPr>
+          <w:b w:val="1"/>
+          <w:sz w:val="24"/>
+          <w:szCs w:val="24"/>
+        </w:rPr>
+      </w:pPr>
+      <w:r>
+        <w:rPr>
+          <w:rtl w:val="0"/>
+        </w:rPr>
+      </w:r>
+    </w:p>
+    <w:p>
+      <w:pPr>
+        <w:rPr>
+          <w:b w:val="1"/>
+          <w:sz w:val="24"/>
+          <w:szCs w:val="24"/>
+        </w:rPr>
+      </w:pPr>
+      <w:r>
+        <w:rPr>
+          <w:rtl w:val="0"/>
+        </w:rPr>
+      </w:r>
+    </w:p>
+    <w:p>
+      <w:pPr>
+        <w:rPr>
+          <w:b w:val="1"/>
+          <w:sz w:val="24"/>
+          <w:szCs w:val="24"/>
+        </w:rPr>
+      </w:pPr>
+      <w:r>
+        <w:rPr>
+          <w:rtl w:val="0"/>
+        </w:rPr>
+      </w:r>
+    </w:p>
+    <w:p>
+      <w:pPr>
+        <w:rPr>
+          <w:b w:val="1"/>
+          <w:sz w:val="24"/>
+          <w:szCs w:val="24"/>
+        </w:rPr>
+      </w:pPr>
+      <w:r>
+        <w:rPr>
+          <w:rtl w:val="0"/>
+        </w:rPr>
+      </w:r>
+    </w:p>
+    <w:p>
+      <w:pPr>
+        <w:rPr>
+          <w:b w:val="1"/>
+          <w:sz w:val="24"/>
+          <w:szCs w:val="24"/>
+        </w:rPr>
+      </w:pPr>
+      <w:r>
+        <w:rPr>
+          <w:rtl w:val="0"/>
+        </w:rPr>
+      </w:r>
+    </w:p>
+    <w:p>
+      <w:pPr>
+        <w:rPr>
+          <w:b w:val="1"/>
+          <w:sz w:val="24"/>
+          <w:szCs w:val="24"/>
+        </w:rPr>
+      </w:pPr>
+      <w:r>
+        <w:rPr>
+          <w:rtl w:val="0"/>
+        </w:rPr>
+      </w:r>
+    </w:p>
+    <w:p>
+      <w:pPr>
+        <w:rPr>
+          <w:b w:val="1"/>
+          <w:sz w:val="24"/>
+          <w:szCs w:val="24"/>
+        </w:rPr>
+      </w:pPr>
+      <w:r>
+        <w:rPr>
+          <w:rtl w:val="0"/>
+        </w:rPr>
+      </w:r>
+    </w:p>
+    <w:p>
+      <w:pPr>
+        <w:rPr>
+          <w:b w:val="1"/>
+          <w:sz w:val="24"/>
+          <w:szCs w:val="24"/>
+        </w:rPr>
+      </w:pPr>
+      <w:r>
+        <w:rPr>
+          <w:rtl w:val="0"/>
+        </w:rPr>
+      </w:r>
+    </w:p>
+    <w:p>
+      <w:pPr>
+        <w:rPr>
+          <w:b w:val="1"/>
+          <w:sz w:val="24"/>
+          <w:szCs w:val="24"/>
+        </w:rPr>
+      </w:pPr>
+      <w:r>
+        <w:rPr>
+          <w:rtl w:val="0"/>
+        </w:rPr>
+      </w:r>
+    </w:p>
+    <w:p>
+      <w:pPr>
+        <w:rPr>
+          <w:b w:val="1"/>
+          <w:sz w:val="24"/>
+          <w:szCs w:val="24"/>
+        </w:rPr>
+      </w:pPr>
+      <w:r>
+        <w:rPr>
+          <w:rtl w:val="0"/>
+        </w:rPr>
+      </w:r>
+    </w:p>
+    <w:p>
+      <w:pPr>
+        <w:rPr>
+          <w:b w:val="1"/>
+          <w:sz w:val="24"/>
+          <w:szCs w:val="24"/>
+        </w:rPr>
+      </w:pPr>
+      <w:r>
+        <w:rPr>
+          <w:rtl w:val="0"/>
+        </w:rPr>
+      </w:r>
+    </w:p>
+    <w:p>
+      <w:pPr>
+        <w:rPr>
+          <w:b w:val="1"/>
+          <w:sz w:val="24"/>
+          <w:szCs w:val="24"/>
+        </w:rPr>
+      </w:pPr>
+      <w:r>
+        <w:rPr>
+          <w:rtl w:val="0"/>
+        </w:rPr>
+      </w:r>
+    </w:p>
+    <w:p>
+      <w:pPr>
+        <w:rPr>
+          <w:b w:val="1"/>
+          <w:sz w:val="24"/>
+          <w:szCs w:val="24"/>
+        </w:rPr>
+      </w:pPr>
+      <w:r>
+        <w:rPr>
+          <w:rtl w:val="0"/>
+        </w:rPr>
+      </w:r>
+    </w:p>
+    <w:p>
+      <w:pPr>
+        <w:rPr>
+          <w:b w:val="1"/>
+          <w:sz w:val="24"/>
+          <w:szCs w:val="24"/>
+        </w:rPr>
+      </w:pPr>
+      <w:r>
+        <w:rPr>
+          <w:rtl w:val="0"/>
+        </w:rPr>
+      </w:r>
+    </w:p>
+    <w:p>
+      <w:pPr>
+        <w:rPr>
+          <w:b w:val="1"/>
+          <w:sz w:val="24"/>
+          <w:szCs w:val="24"/>
+        </w:rPr>
+      </w:pPr>
+      <w:r>
+        <w:rPr>
+          <w:rtl w:val="0"/>
+        </w:rPr>
+      </w:r>
+    </w:p>
+    <w:p>
+      <w:pPr>
+        <w:rPr>
+          <w:b w:val="1"/>
+          <w:sz w:val="24"/>
+          <w:szCs w:val="24"/>
+        </w:rPr>
+      </w:pPr>
+      <w:r>
+        <w:rPr>
+          <w:b w:val="1"/>
+          <w:sz w:val="24"/>
+          <w:szCs w:val="24"/>
+          <w:rtl w:val="0"/>
+        </w:rPr>
+        <w:t xml:space="preserve">Classes de controle</w:t>
+      </w:r>
+    </w:p>
+    <w:p>
+      <w:pPr>
+        <w:rPr>
+          <w:b w:val="1"/>
+          <w:sz w:val="24"/>
+          <w:szCs w:val="24"/>
+        </w:rPr>
+      </w:pPr>
+      <w:r>
+        <w:rPr>
+          <w:rtl w:val="0"/>
+        </w:rPr>
+      </w:r>
+    </w:p>
+    <w:p>
+      <w:pPr>
+        <w:rPr>
+          <w:b w:val="1"/>
+          <w:sz w:val="28"/>
+          <w:szCs w:val="28"/>
+        </w:rPr>
+      </w:pPr>
+      <w:r>
+        <w:rPr>
+          <w:sz w:val="24"/>
+          <w:szCs w:val="24"/>
+          <w:rtl w:val="0"/>
+        </w:rPr>
+        <w:t xml:space="preserve">Para cada classe do tipo controle encontrada é criada uma classe  nomeado de acordo com o nome da classe de controle eliminando estereótipo. Adiciona-se o nome “Service” no final do nome da classe. A classe é armazenada no pacote Service.</w:t>
+      </w:r>
+      <w:r>
+        <w:rPr>
+          <w:rtl w:val="0"/>
+        </w:rPr>
+      </w:r>
+    </w:p>
+    <w:p>
+      <w:pPr>
+        <w:rPr>
+          <w:b w:val="1"/>
+          <w:sz w:val="24"/>
+          <w:szCs w:val="24"/>
+        </w:rPr>
+      </w:pPr>
+      <w:r>
+        <w:rPr>
+          <w:rtl w:val="0"/>
+        </w:rPr>
+      </w:r>
+    </w:p>
+    <w:p>
+      <w:pPr>
+        <w:rPr>
+          <w:b w:val="1"/>
+          <w:sz w:val="24"/>
+          <w:szCs w:val="24"/>
+        </w:rPr>
+      </w:pPr>
+      <w:r>
+        <w:rPr>
+          <w:rtl w:val="0"/>
+        </w:rPr>
+      </w:r>
+      <w:r>
         <w:drawing>
-          <wp:inline distB="114300" distT="114300" distL="114300" distR="114300">
-            <wp:extent cx="4838700" cy="2428875"/>
+          <wp:anchor allowOverlap="1" behindDoc="1" distB="114300" distT="114300" distL="114300" distR="114300" hidden="0" layoutInCell="1" locked="0" relativeHeight="0" simplePos="0">
+            <wp:simplePos x="0" y="0"/>
+            <wp:positionH relativeFrom="column">
+              <wp:posOffset>3733800</wp:posOffset>
+            </wp:positionH>
+            <wp:positionV relativeFrom="paragraph">
+              <wp:posOffset>280020</wp:posOffset>
+            </wp:positionV>
+            <wp:extent cx="1257300" cy="1362075"/>
             <wp:effectExtent b="0" l="0" r="0" t="0"/>
-            <wp:docPr id="4" name="image3.png"/>
+            <wp:wrapNone/>
+            <wp:docPr id="10" name="image7.png"/>
             <a:graphic>
               <a:graphicData uri="http://schemas.openxmlformats.org/drawingml/2006/picture">
                 <pic:pic>
                   <pic:nvPicPr>
-                    <pic:cNvPr id="0" name="image3.png"/>
+                    <pic:cNvPr id="0" name="image7.png"/>
                     <pic:cNvPicPr preferRelativeResize="0"/>
                   </pic:nvPicPr>
                   <pic:blipFill>
-                    <a:blip r:embed="rId8"/>
+                    <a:blip r:embed="rId9"/>
                     <a:srcRect b="0" l="0" r="0" t="0"/>
                     <a:stretch>
                       <a:fillRect/>
@@ -1492,7 +1645,7 @@
                   <pic:spPr>
                     <a:xfrm>
                       <a:off x="0" y="0"/>
-                      <a:ext cx="4838700" cy="2428875"/>
+                      <a:ext cx="1257300" cy="1362075"/>
                     </a:xfrm>
                     <a:prstGeom prst="rect"/>
                     <a:ln/>
@@ -1500,8 +1653,270 @@
                 </pic:pic>
               </a:graphicData>
             </a:graphic>
-          </wp:inline>
+          </wp:anchor>
         </w:drawing>
+      </w:r>
+    </w:p>
+    <w:p>
+      <w:pPr>
+        <w:tabs>
+          <w:tab w:val="left" w:leader="none" w:pos="5530"/>
+        </w:tabs>
+        <w:rPr>
+          <w:sz w:val="24"/>
+          <w:szCs w:val="24"/>
+        </w:rPr>
+      </w:pPr>
+      <w:r>
+        <w:rPr>
+          <w:sz w:val="24"/>
+          <w:szCs w:val="24"/>
+          <w:rtl w:val="0"/>
+        </w:rPr>
+        <w:tab/>
+      </w:r>
+      <w:r>
+        <w:drawing>
+          <wp:anchor allowOverlap="1" behindDoc="1" distB="114300" distT="114300" distL="114300" distR="114300" hidden="0" layoutInCell="1" locked="0" relativeHeight="0" simplePos="0">
+            <wp:simplePos x="0" y="0"/>
+            <wp:positionH relativeFrom="column">
+              <wp:posOffset>685800</wp:posOffset>
+            </wp:positionH>
+            <wp:positionV relativeFrom="paragraph">
+              <wp:posOffset>132011</wp:posOffset>
+            </wp:positionV>
+            <wp:extent cx="1304925" cy="1304925"/>
+            <wp:effectExtent b="0" l="0" r="0" t="0"/>
+            <wp:wrapNone/>
+            <wp:docPr id="5" name="image6.png"/>
+            <a:graphic>
+              <a:graphicData uri="http://schemas.openxmlformats.org/drawingml/2006/picture">
+                <pic:pic>
+                  <pic:nvPicPr>
+                    <pic:cNvPr id="0" name="image6.png"/>
+                    <pic:cNvPicPr preferRelativeResize="0"/>
+                  </pic:nvPicPr>
+                  <pic:blipFill>
+                    <a:blip r:embed="rId10"/>
+                    <a:srcRect b="0" l="0" r="0" t="0"/>
+                    <a:stretch>
+                      <a:fillRect/>
+                    </a:stretch>
+                  </pic:blipFill>
+                  <pic:spPr>
+                    <a:xfrm>
+                      <a:off x="0" y="0"/>
+                      <a:ext cx="1304925" cy="1304925"/>
+                    </a:xfrm>
+                    <a:prstGeom prst="rect"/>
+                    <a:ln/>
+                  </pic:spPr>
+                </pic:pic>
+              </a:graphicData>
+            </a:graphic>
+          </wp:anchor>
+        </w:drawing>
+      </w:r>
+    </w:p>
+    <w:p>
+      <w:pPr>
+        <w:keepNext w:val="0"/>
+        <w:keepLines w:val="0"/>
+        <w:pageBreakBefore w:val="0"/>
+        <w:widowControl w:val="1"/>
+        <w:pBdr>
+          <w:top w:space="0" w:sz="0" w:val="nil"/>
+          <w:left w:space="0" w:sz="0" w:val="nil"/>
+          <w:bottom w:space="0" w:sz="0" w:val="nil"/>
+          <w:right w:space="0" w:sz="0" w:val="nil"/>
+          <w:between w:space="0" w:sz="0" w:val="nil"/>
+        </w:pBdr>
+        <w:shd w:fill="auto" w:val="clear"/>
+        <w:spacing w:after="0" w:before="0" w:line="240" w:lineRule="auto"/>
+        <w:ind w:left="0" w:right="0" w:firstLine="0"/>
+        <w:jc w:val="left"/>
+        <w:rPr>
+          <w:sz w:val="24"/>
+          <w:szCs w:val="24"/>
+          <w:u w:val="single"/>
+        </w:rPr>
+      </w:pPr>
+      <w:bookmarkStart w:colFirst="0" w:colLast="0" w:name="_2pk8q72hl8hh" w:id="4"/>
+      <w:bookmarkEnd w:id="4"/>
+      <w:r>
+        <w:rPr>
+          <w:sz w:val="24"/>
+          <w:szCs w:val="24"/>
+          <w:rtl w:val="0"/>
+        </w:rPr>
+        <w:t xml:space="preserve">                                                            </w:t>
+      </w:r>
+      <w:r>
+        <w:rPr>
+          <w:sz w:val="24"/>
+          <w:szCs w:val="24"/>
+          <w:u w:val="single"/>
+        </w:rPr>
+        <mc:AlternateContent>
+          <mc:Choice Requires="wpg">
+            <w:drawing>
+              <wp:inline distB="114300" distT="114300" distL="114300" distR="114300">
+                <wp:extent cx="1176338" cy="276225"/>
+                <wp:effectExtent b="0" l="0" r="0" t="0"/>
+                <wp:docPr id="2" name=""/>
+                <a:graphic>
+                  <a:graphicData uri="http://schemas.microsoft.com/office/word/2010/wordprocessingGroup">
+                    <wpg:wgp>
+                      <wpg:cNvGrpSpPr/>
+                      <wpg:grpSpPr>
+                        <a:xfrm>
+                          <a:off x="1728250" y="2425075"/>
+                          <a:ext cx="1176338" cy="276225"/>
+                          <a:chOff x="1728250" y="2425075"/>
+                          <a:chExt cx="2124650" cy="257700"/>
+                        </a:xfrm>
+                      </wpg:grpSpPr>
+                      <wps:wsp>
+                        <wps:cNvCnPr/>
+                        <wps:spPr>
+                          <a:xfrm>
+                            <a:off x="1728250" y="2591200"/>
+                            <a:ext cx="1949100" cy="0"/>
+                          </a:xfrm>
+                          <a:prstGeom prst="straightConnector1">
+                            <a:avLst/>
+                          </a:prstGeom>
+                          <a:noFill/>
+                          <a:ln cap="flat" cmpd="sng" w="9525">
+                            <a:solidFill>
+                              <a:srgbClr val="000000"/>
+                            </a:solidFill>
+                            <a:prstDash val="solid"/>
+                            <a:round/>
+                            <a:headEnd len="med" w="med" type="none"/>
+                            <a:tailEnd len="med" w="med" type="none"/>
+                          </a:ln>
+                        </wps:spPr>
+                        <wps:bodyPr anchorCtr="0" anchor="ctr" bIns="91425" lIns="91425" spcFirstLastPara="1" rIns="91425" wrap="square" tIns="91425">
+                          <a:noAutofit/>
+                        </wps:bodyPr>
+                      </wps:wsp>
+                      <wps:wsp>
+                        <wps:cNvCnPr/>
+                        <wps:spPr>
+                          <a:xfrm rot="10800000">
+                            <a:off x="3697475" y="2459350"/>
+                            <a:ext cx="10200" cy="223200"/>
+                          </a:xfrm>
+                          <a:prstGeom prst="straightConnector1">
+                            <a:avLst/>
+                          </a:prstGeom>
+                          <a:noFill/>
+                          <a:ln cap="flat" cmpd="sng" w="9525">
+                            <a:solidFill>
+                              <a:srgbClr val="000000"/>
+                            </a:solidFill>
+                            <a:prstDash val="solid"/>
+                            <a:round/>
+                            <a:headEnd len="med" w="med" type="none"/>
+                            <a:tailEnd len="med" w="med" type="none"/>
+                          </a:ln>
+                        </wps:spPr>
+                        <wps:bodyPr anchorCtr="0" anchor="ctr" bIns="91425" lIns="91425" spcFirstLastPara="1" rIns="91425" wrap="square" tIns="91425">
+                          <a:noAutofit/>
+                        </wps:bodyPr>
+                      </wps:wsp>
+                      <wps:wsp>
+                        <wps:cNvCnPr/>
+                        <wps:spPr>
+                          <a:xfrm>
+                            <a:off x="3677350" y="2428750"/>
+                            <a:ext cx="172500" cy="142200"/>
+                          </a:xfrm>
+                          <a:prstGeom prst="straightConnector1">
+                            <a:avLst/>
+                          </a:prstGeom>
+                          <a:noFill/>
+                          <a:ln cap="flat" cmpd="sng" w="9525">
+                            <a:solidFill>
+                              <a:srgbClr val="000000"/>
+                            </a:solidFill>
+                            <a:prstDash val="solid"/>
+                            <a:round/>
+                            <a:headEnd len="med" w="med" type="none"/>
+                            <a:tailEnd len="med" w="med" type="none"/>
+                          </a:ln>
+                        </wps:spPr>
+                        <wps:bodyPr anchorCtr="0" anchor="ctr" bIns="91425" lIns="91425" spcFirstLastPara="1" rIns="91425" wrap="square" tIns="91425">
+                          <a:noAutofit/>
+                        </wps:bodyPr>
+                      </wps:wsp>
+                      <wps:wsp>
+                        <wps:cNvCnPr/>
+                        <wps:spPr>
+                          <a:xfrm flipH="1" rot="10800000">
+                            <a:off x="3717825" y="2571000"/>
+                            <a:ext cx="101400" cy="101400"/>
+                          </a:xfrm>
+                          <a:prstGeom prst="straightConnector1">
+                            <a:avLst/>
+                          </a:prstGeom>
+                          <a:noFill/>
+                          <a:ln cap="flat" cmpd="sng" w="9525">
+                            <a:solidFill>
+                              <a:srgbClr val="000000"/>
+                            </a:solidFill>
+                            <a:prstDash val="solid"/>
+                            <a:round/>
+                            <a:headEnd len="med" w="med" type="none"/>
+                            <a:tailEnd len="med" w="med" type="none"/>
+                          </a:ln>
+                        </wps:spPr>
+                        <wps:bodyPr anchorCtr="0" anchor="ctr" bIns="91425" lIns="91425" spcFirstLastPara="1" rIns="91425" wrap="square" tIns="91425">
+                          <a:noAutofit/>
+                        </wps:bodyPr>
+                      </wps:wsp>
+                    </wpg:wgp>
+                  </a:graphicData>
+                </a:graphic>
+              </wp:inline>
+            </w:drawing>
+          </mc:Choice>
+          <mc:Fallback>
+            <w:drawing>
+              <wp:inline distB="114300" distT="114300" distL="114300" distR="114300">
+                <wp:extent cx="1176338" cy="276225"/>
+                <wp:effectExtent b="0" l="0" r="0" t="0"/>
+                <wp:docPr id="2" name="image9.png"/>
+                <a:graphic>
+                  <a:graphicData uri="http://schemas.openxmlformats.org/drawingml/2006/picture">
+                    <pic:pic>
+                      <pic:nvPicPr>
+                        <pic:cNvPr id="0" name="image9.png"/>
+                        <pic:cNvPicPr preferRelativeResize="0"/>
+                      </pic:nvPicPr>
+                      <pic:blipFill>
+                        <a:blip r:embed="rId11"/>
+                        <a:srcRect/>
+                        <a:stretch>
+                          <a:fillRect/>
+                        </a:stretch>
+                      </pic:blipFill>
+                      <pic:spPr>
+                        <a:xfrm>
+                          <a:off x="0" y="0"/>
+                          <a:ext cx="1176338" cy="276225"/>
+                        </a:xfrm>
+                        <a:prstGeom prst="rect"/>
+                        <a:ln/>
+                      </pic:spPr>
+                    </pic:pic>
+                  </a:graphicData>
+                </a:graphic>
+              </wp:inline>
+            </w:drawing>
+          </mc:Fallback>
+        </mc:AlternateContent>
       </w:r>
       <w:r>
         <w:rPr>
@@ -1527,55 +1942,247 @@
         <w:ind w:left="720" w:right="0" w:firstLine="0"/>
         <w:jc w:val="center"/>
         <w:rPr>
+          <w:sz w:val="24"/>
+          <w:szCs w:val="24"/>
+          <w:u w:val="single"/>
+        </w:rPr>
+      </w:pPr>
+      <w:bookmarkStart w:colFirst="0" w:colLast="0" w:name="_q7zd87o3dwo4" w:id="5"/>
+      <w:bookmarkEnd w:id="5"/>
+      <w:r>
+        <w:rPr>
+          <w:rtl w:val="0"/>
+        </w:rPr>
+      </w:r>
+    </w:p>
+    <w:p>
+      <w:pPr>
+        <w:keepNext w:val="0"/>
+        <w:keepLines w:val="0"/>
+        <w:pageBreakBefore w:val="0"/>
+        <w:widowControl w:val="1"/>
+        <w:pBdr>
+          <w:top w:space="0" w:sz="0" w:val="nil"/>
+          <w:left w:space="0" w:sz="0" w:val="nil"/>
+          <w:bottom w:space="0" w:sz="0" w:val="nil"/>
+          <w:right w:space="0" w:sz="0" w:val="nil"/>
+          <w:between w:space="0" w:sz="0" w:val="nil"/>
+        </w:pBdr>
+        <w:shd w:fill="auto" w:val="clear"/>
+        <w:spacing w:after="0" w:before="0" w:line="240" w:lineRule="auto"/>
+        <w:ind w:left="720" w:right="0" w:firstLine="0"/>
+        <w:jc w:val="center"/>
+        <w:rPr>
+          <w:sz w:val="24"/>
+          <w:szCs w:val="24"/>
+          <w:u w:val="single"/>
+        </w:rPr>
+      </w:pPr>
+      <w:bookmarkStart w:colFirst="0" w:colLast="0" w:name="_jlsrdh7sep2a" w:id="6"/>
+      <w:bookmarkEnd w:id="6"/>
+      <w:r>
+        <w:rPr>
+          <w:rtl w:val="0"/>
+        </w:rPr>
+      </w:r>
+    </w:p>
+    <w:p>
+      <w:pPr>
+        <w:keepNext w:val="0"/>
+        <w:keepLines w:val="0"/>
+        <w:pageBreakBefore w:val="0"/>
+        <w:widowControl w:val="1"/>
+        <w:pBdr>
+          <w:top w:space="0" w:sz="0" w:val="nil"/>
+          <w:left w:space="0" w:sz="0" w:val="nil"/>
+          <w:bottom w:space="0" w:sz="0" w:val="nil"/>
+          <w:right w:space="0" w:sz="0" w:val="nil"/>
+          <w:between w:space="0" w:sz="0" w:val="nil"/>
+        </w:pBdr>
+        <w:shd w:fill="auto" w:val="clear"/>
+        <w:spacing w:after="0" w:before="0" w:line="240" w:lineRule="auto"/>
+        <w:ind w:left="720" w:right="0" w:firstLine="0"/>
+        <w:jc w:val="center"/>
+        <w:rPr>
+          <w:sz w:val="24"/>
+          <w:szCs w:val="24"/>
+          <w:u w:val="single"/>
+        </w:rPr>
+      </w:pPr>
+      <w:bookmarkStart w:colFirst="0" w:colLast="0" w:name="_6yn8uneyhius" w:id="7"/>
+      <w:bookmarkEnd w:id="7"/>
+      <w:r>
+        <w:rPr>
+          <w:rtl w:val="0"/>
+        </w:rPr>
+      </w:r>
+    </w:p>
+    <w:p>
+      <w:pPr>
+        <w:keepNext w:val="0"/>
+        <w:keepLines w:val="0"/>
+        <w:pageBreakBefore w:val="0"/>
+        <w:widowControl w:val="1"/>
+        <w:pBdr>
+          <w:top w:space="0" w:sz="0" w:val="nil"/>
+          <w:left w:space="0" w:sz="0" w:val="nil"/>
+          <w:bottom w:space="0" w:sz="0" w:val="nil"/>
+          <w:right w:space="0" w:sz="0" w:val="nil"/>
+          <w:between w:space="0" w:sz="0" w:val="nil"/>
+        </w:pBdr>
+        <w:shd w:fill="auto" w:val="clear"/>
+        <w:spacing w:after="0" w:before="0" w:line="240" w:lineRule="auto"/>
+        <w:ind w:left="720" w:right="0" w:firstLine="0"/>
+        <w:jc w:val="center"/>
+        <w:rPr>
+          <w:sz w:val="24"/>
+          <w:szCs w:val="24"/>
+          <w:u w:val="single"/>
+        </w:rPr>
+      </w:pPr>
+      <w:bookmarkStart w:colFirst="0" w:colLast="0" w:name="_bz6qyvkup029" w:id="8"/>
+      <w:bookmarkEnd w:id="8"/>
+      <w:r>
+        <w:rPr>
+          <w:rtl w:val="0"/>
+        </w:rPr>
+      </w:r>
+    </w:p>
+    <w:p>
+      <w:pPr>
+        <w:keepNext w:val="0"/>
+        <w:keepLines w:val="0"/>
+        <w:pageBreakBefore w:val="0"/>
+        <w:widowControl w:val="1"/>
+        <w:pBdr>
+          <w:top w:space="0" w:sz="0" w:val="nil"/>
+          <w:left w:space="0" w:sz="0" w:val="nil"/>
+          <w:bottom w:space="0" w:sz="0" w:val="nil"/>
+          <w:right w:space="0" w:sz="0" w:val="nil"/>
+          <w:between w:space="0" w:sz="0" w:val="nil"/>
+        </w:pBdr>
+        <w:shd w:fill="auto" w:val="clear"/>
+        <w:spacing w:after="0" w:before="0" w:line="240" w:lineRule="auto"/>
+        <w:ind w:left="720" w:right="0" w:firstLine="0"/>
+        <w:jc w:val="center"/>
+        <w:rPr>
+          <w:sz w:val="24"/>
+          <w:szCs w:val="24"/>
+          <w:u w:val="single"/>
+        </w:rPr>
+      </w:pPr>
+      <w:bookmarkStart w:colFirst="0" w:colLast="0" w:name="_r4l3pnp3gk8s" w:id="9"/>
+      <w:bookmarkEnd w:id="9"/>
+      <w:r>
+        <w:rPr>
+          <w:rtl w:val="0"/>
+        </w:rPr>
+      </w:r>
+    </w:p>
+    <w:p>
+      <w:pPr>
+        <w:keepNext w:val="0"/>
+        <w:keepLines w:val="0"/>
+        <w:pageBreakBefore w:val="0"/>
+        <w:widowControl w:val="1"/>
+        <w:pBdr>
+          <w:top w:space="0" w:sz="0" w:val="nil"/>
+          <w:left w:space="0" w:sz="0" w:val="nil"/>
+          <w:bottom w:space="0" w:sz="0" w:val="nil"/>
+          <w:right w:space="0" w:sz="0" w:val="nil"/>
+          <w:between w:space="0" w:sz="0" w:val="nil"/>
+        </w:pBdr>
+        <w:shd w:fill="auto" w:val="clear"/>
+        <w:spacing w:after="0" w:before="0" w:line="240" w:lineRule="auto"/>
+        <w:ind w:left="720" w:right="0" w:firstLine="0"/>
+        <w:jc w:val="center"/>
+        <w:rPr>
+          <w:sz w:val="24"/>
+          <w:szCs w:val="24"/>
+          <w:u w:val="single"/>
+        </w:rPr>
+      </w:pPr>
+      <w:bookmarkStart w:colFirst="0" w:colLast="0" w:name="_w3jf6g6g26ps" w:id="10"/>
+      <w:bookmarkEnd w:id="10"/>
+      <w:r>
+        <w:rPr>
+          <w:rtl w:val="0"/>
+        </w:rPr>
+      </w:r>
+    </w:p>
+    <w:p>
+      <w:pPr>
+        <w:keepNext w:val="0"/>
+        <w:keepLines w:val="0"/>
+        <w:pageBreakBefore w:val="0"/>
+        <w:widowControl w:val="1"/>
+        <w:pBdr>
+          <w:top w:space="0" w:sz="0" w:val="nil"/>
+          <w:left w:space="0" w:sz="0" w:val="nil"/>
+          <w:bottom w:space="0" w:sz="0" w:val="nil"/>
+          <w:right w:space="0" w:sz="0" w:val="nil"/>
+          <w:between w:space="0" w:sz="0" w:val="nil"/>
+        </w:pBdr>
+        <w:shd w:fill="auto" w:val="clear"/>
+        <w:spacing w:after="0" w:before="0" w:line="240" w:lineRule="auto"/>
+        <w:ind w:left="720" w:right="0" w:firstLine="0"/>
+        <w:jc w:val="center"/>
+        <w:rPr>
+          <w:sz w:val="24"/>
+          <w:szCs w:val="24"/>
+          <w:u w:val="single"/>
+        </w:rPr>
+      </w:pPr>
+      <w:bookmarkStart w:colFirst="0" w:colLast="0" w:name="_oufhpu9fvj58" w:id="11"/>
+      <w:bookmarkEnd w:id="11"/>
+      <w:r>
+        <w:rPr>
+          <w:rtl w:val="0"/>
+        </w:rPr>
+      </w:r>
+    </w:p>
+    <w:p>
+      <w:pPr>
+        <w:keepNext w:val="0"/>
+        <w:keepLines w:val="0"/>
+        <w:pageBreakBefore w:val="0"/>
+        <w:widowControl w:val="1"/>
+        <w:pBdr>
+          <w:top w:space="0" w:sz="0" w:val="nil"/>
+          <w:left w:space="0" w:sz="0" w:val="nil"/>
+          <w:bottom w:space="0" w:sz="0" w:val="nil"/>
+          <w:right w:space="0" w:sz="0" w:val="nil"/>
+          <w:between w:space="0" w:sz="0" w:val="nil"/>
+        </w:pBdr>
+        <w:shd w:fill="auto" w:val="clear"/>
+        <w:spacing w:after="0" w:before="0" w:line="240" w:lineRule="auto"/>
+        <w:ind w:left="720" w:right="0" w:firstLine="0"/>
+        <w:jc w:val="center"/>
+        <w:rPr>
+          <w:sz w:val="24"/>
+          <w:szCs w:val="24"/>
+          <w:u w:val="single"/>
+        </w:rPr>
+      </w:pPr>
+      <w:bookmarkStart w:colFirst="0" w:colLast="0" w:name="_2et92p0" w:id="12"/>
+      <w:bookmarkEnd w:id="12"/>
+      <w:r>
+        <w:rPr>
+          <w:rtl w:val="0"/>
+        </w:rPr>
+      </w:r>
+    </w:p>
+    <w:p>
+      <w:pPr>
+        <w:pStyle w:val="Heading2"/>
+        <w:rPr>
           <w:rFonts w:ascii="Times New Roman" w:cs="Times New Roman" w:eastAsia="Times New Roman" w:hAnsi="Times New Roman"/>
-          <w:b w:val="0"/>
-          <w:i w:val="0"/>
-          <w:smallCaps w:val="0"/>
-          <w:strike w:val="0"/>
-          <w:color w:val="000000"/>
-          <w:sz w:val="24"/>
-          <w:szCs w:val="24"/>
-          <w:u w:val="single"/>
-          <w:shd w:fill="auto" w:val="clear"/>
-          <w:vertAlign w:val="baseline"/>
-        </w:rPr>
-      </w:pPr>
-      <w:bookmarkStart w:colFirst="0" w:colLast="0" w:name="_2et92p0" w:id="4"/>
-      <w:bookmarkEnd w:id="4"/>
-      <w:r>
-        <w:rPr>
-          <w:rFonts w:ascii="Times New Roman" w:cs="Times New Roman" w:eastAsia="Times New Roman" w:hAnsi="Times New Roman"/>
-          <w:b w:val="0"/>
-          <w:i w:val="0"/>
-          <w:smallCaps w:val="0"/>
-          <w:strike w:val="0"/>
-          <w:color w:val="000000"/>
-          <w:sz w:val="24"/>
-          <w:szCs w:val="24"/>
-          <w:u w:val="none"/>
-          <w:shd w:fill="auto" w:val="clear"/>
-          <w:vertAlign w:val="baseline"/>
-          <w:rtl w:val="0"/>
-        </w:rPr>
-        <w:t xml:space="preserve">Figura 2 – Mapeamento das classes do tipo Controle</w:t>
-      </w:r>
-      <w:r>
-        <w:rPr>
-          <w:rtl w:val="0"/>
-        </w:rPr>
-      </w:r>
-    </w:p>
-    <w:p>
-      <w:pPr>
-        <w:pStyle w:val="Heading2"/>
-        <w:rPr>
-          <w:rFonts w:ascii="Times New Roman" w:cs="Times New Roman" w:eastAsia="Times New Roman" w:hAnsi="Times New Roman"/>
-          <w:sz w:val="24"/>
-          <w:szCs w:val="24"/>
-        </w:rPr>
-      </w:pPr>
-      <w:bookmarkStart w:colFirst="0" w:colLast="0" w:name="_tyjcwt" w:id="5"/>
-      <w:bookmarkEnd w:id="5"/>
+          <w:sz w:val="24"/>
+          <w:szCs w:val="24"/>
+        </w:rPr>
+      </w:pPr>
+      <w:bookmarkStart w:colFirst="0" w:colLast="0" w:name="_tyjcwt" w:id="13"/>
+      <w:bookmarkEnd w:id="13"/>
       <w:r>
         <w:rPr>
           <w:rtl w:val="0"/>
@@ -1650,7 +2257,7 @@
           <w:szCs w:val="24"/>
           <w:rtl w:val="0"/>
         </w:rPr>
-        <w:t xml:space="preserve">As classes de Entity estão na pasta Analysis Model. A Figura 3 apresenta um exemplo desse mapeamento.</w:t>
+        <w:t xml:space="preserve">Para cada classe do tipo Entity encontrada é criada uma classe nomeada de acordo com o nome da classe de entidade eliminando o estereótipo. Adiciona-se o método “Validar” nona classe. A classe é armazenada no pacote Core.</w:t>
         <w:tab/>
       </w:r>
       <w:r>
@@ -1692,44 +2299,6 @@
       </w:pPr>
       <w:r>
         <w:rPr>
-          <w:sz w:val="24"/>
-          <w:szCs w:val="24"/>
-        </w:rPr>
-        <w:drawing>
-          <wp:inline distB="114300" distT="114300" distL="114300" distR="114300">
-            <wp:extent cx="3914775" cy="2886075"/>
-            <wp:effectExtent b="0" l="0" r="0" t="0"/>
-            <wp:docPr id="1" name="image1.png"/>
-            <a:graphic>
-              <a:graphicData uri="http://schemas.openxmlformats.org/drawingml/2006/picture">
-                <pic:pic>
-                  <pic:nvPicPr>
-                    <pic:cNvPr id="0" name="image1.png"/>
-                    <pic:cNvPicPr preferRelativeResize="0"/>
-                  </pic:nvPicPr>
-                  <pic:blipFill>
-                    <a:blip r:embed="rId9"/>
-                    <a:srcRect b="0" l="0" r="0" t="0"/>
-                    <a:stretch>
-                      <a:fillRect/>
-                    </a:stretch>
-                  </pic:blipFill>
-                  <pic:spPr>
-                    <a:xfrm>
-                      <a:off x="0" y="0"/>
-                      <a:ext cx="3914775" cy="2886075"/>
-                    </a:xfrm>
-                    <a:prstGeom prst="rect"/>
-                    <a:ln/>
-                  </pic:spPr>
-                </pic:pic>
-              </a:graphicData>
-            </a:graphic>
-          </wp:inline>
-        </w:drawing>
-      </w:r>
-      <w:r>
-        <w:rPr>
           <w:rtl w:val="0"/>
         </w:rPr>
       </w:r>
@@ -1751,36 +2320,12 @@
         <w:spacing w:after="0" w:before="0" w:line="240" w:lineRule="auto"/>
         <w:ind w:left="720" w:right="0" w:firstLine="0"/>
         <w:jc w:val="center"/>
-        <w:rPr>
-          <w:rFonts w:ascii="Times New Roman" w:cs="Times New Roman" w:eastAsia="Times New Roman" w:hAnsi="Times New Roman"/>
-          <w:b w:val="0"/>
-          <w:i w:val="0"/>
-          <w:smallCaps w:val="0"/>
-          <w:strike w:val="0"/>
-          <w:color w:val="000000"/>
-          <w:sz w:val="20"/>
-          <w:szCs w:val="20"/>
-          <w:u w:val="none"/>
-          <w:shd w:fill="auto" w:val="clear"/>
-          <w:vertAlign w:val="baseline"/>
-        </w:rPr>
-      </w:pPr>
-      <w:r>
-        <w:rPr>
-          <w:rFonts w:ascii="Times New Roman" w:cs="Times New Roman" w:eastAsia="Times New Roman" w:hAnsi="Times New Roman"/>
-          <w:b w:val="0"/>
-          <w:i w:val="0"/>
-          <w:smallCaps w:val="0"/>
-          <w:strike w:val="0"/>
-          <w:color w:val="000000"/>
-          <w:sz w:val="20"/>
-          <w:szCs w:val="20"/>
-          <w:u w:val="none"/>
-          <w:shd w:fill="auto" w:val="clear"/>
-          <w:vertAlign w:val="baseline"/>
-          <w:rtl w:val="0"/>
-        </w:rPr>
-        <w:t xml:space="preserve">Figura 3 – Mapeamento das classes do tipo Entity</w:t>
+        <w:rPr/>
+      </w:pPr>
+      <w:r>
+        <w:rPr>
+          <w:rtl w:val="0"/>
+        </w:rPr>
       </w:r>
     </w:p>
     <w:p>
@@ -1800,24 +2345,96 @@
         <w:spacing w:after="0" w:before="0" w:line="240" w:lineRule="auto"/>
         <w:ind w:left="720" w:right="0" w:firstLine="0"/>
         <w:jc w:val="center"/>
-        <w:rPr>
-          <w:rFonts w:ascii="Times New Roman" w:cs="Times New Roman" w:eastAsia="Times New Roman" w:hAnsi="Times New Roman"/>
-          <w:b w:val="0"/>
-          <w:i w:val="0"/>
-          <w:smallCaps w:val="0"/>
-          <w:strike w:val="0"/>
-          <w:color w:val="000000"/>
-          <w:sz w:val="20"/>
-          <w:szCs w:val="20"/>
-          <w:u w:val="none"/>
-          <w:shd w:fill="auto" w:val="clear"/>
-          <w:vertAlign w:val="baseline"/>
-        </w:rPr>
-      </w:pPr>
-      <w:r>
-        <w:rPr>
-          <w:rtl w:val="0"/>
-        </w:rPr>
+        <w:rPr/>
+      </w:pPr>
+      <w:r>
+        <w:rPr>
+          <w:rtl w:val="0"/>
+        </w:rPr>
+      </w:r>
+      <w:r>
+        <w:drawing>
+          <wp:anchor allowOverlap="1" behindDoc="1" distB="114300" distT="114300" distL="114300" distR="114300" hidden="0" layoutInCell="1" locked="0" relativeHeight="0" simplePos="0">
+            <wp:simplePos x="0" y="0"/>
+            <wp:positionH relativeFrom="column">
+              <wp:posOffset>4562475</wp:posOffset>
+            </wp:positionH>
+            <wp:positionV relativeFrom="paragraph">
+              <wp:posOffset>138112</wp:posOffset>
+            </wp:positionV>
+            <wp:extent cx="1295400" cy="2266950"/>
+            <wp:effectExtent b="0" l="0" r="0" t="0"/>
+            <wp:wrapNone/>
+            <wp:docPr id="9" name="image2.png"/>
+            <a:graphic>
+              <a:graphicData uri="http://schemas.openxmlformats.org/drawingml/2006/picture">
+                <pic:pic>
+                  <pic:nvPicPr>
+                    <pic:cNvPr id="0" name="image2.png"/>
+                    <pic:cNvPicPr preferRelativeResize="0"/>
+                  </pic:nvPicPr>
+                  <pic:blipFill>
+                    <a:blip r:embed="rId12"/>
+                    <a:srcRect b="0" l="0" r="0" t="0"/>
+                    <a:stretch>
+                      <a:fillRect/>
+                    </a:stretch>
+                  </pic:blipFill>
+                  <pic:spPr>
+                    <a:xfrm>
+                      <a:off x="0" y="0"/>
+                      <a:ext cx="1295400" cy="2266950"/>
+                    </a:xfrm>
+                    <a:prstGeom prst="rect"/>
+                    <a:ln/>
+                  </pic:spPr>
+                </pic:pic>
+              </a:graphicData>
+            </a:graphic>
+          </wp:anchor>
+        </w:drawing>
+      </w:r>
+      <w:r>
+        <w:drawing>
+          <wp:anchor allowOverlap="1" behindDoc="1" distB="114300" distT="114300" distL="114300" distR="114300" hidden="0" layoutInCell="1" locked="0" relativeHeight="0" simplePos="0">
+            <wp:simplePos x="0" y="0"/>
+            <wp:positionH relativeFrom="column">
+              <wp:posOffset>428625</wp:posOffset>
+            </wp:positionH>
+            <wp:positionV relativeFrom="paragraph">
+              <wp:posOffset>146038</wp:posOffset>
+            </wp:positionV>
+            <wp:extent cx="1266825" cy="2257425"/>
+            <wp:effectExtent b="0" l="0" r="0" t="0"/>
+            <wp:wrapNone/>
+            <wp:docPr id="7" name="image3.png"/>
+            <a:graphic>
+              <a:graphicData uri="http://schemas.openxmlformats.org/drawingml/2006/picture">
+                <pic:pic>
+                  <pic:nvPicPr>
+                    <pic:cNvPr id="0" name="image3.png"/>
+                    <pic:cNvPicPr preferRelativeResize="0"/>
+                  </pic:nvPicPr>
+                  <pic:blipFill>
+                    <a:blip r:embed="rId13"/>
+                    <a:srcRect b="0" l="0" r="0" t="0"/>
+                    <a:stretch>
+                      <a:fillRect/>
+                    </a:stretch>
+                  </pic:blipFill>
+                  <pic:spPr>
+                    <a:xfrm>
+                      <a:off x="0" y="0"/>
+                      <a:ext cx="1266825" cy="2257425"/>
+                    </a:xfrm>
+                    <a:prstGeom prst="rect"/>
+                    <a:ln/>
+                  </pic:spPr>
+                </pic:pic>
+              </a:graphicData>
+            </a:graphic>
+          </wp:anchor>
+        </w:drawing>
       </w:r>
     </w:p>
     <w:p>
@@ -1837,6 +2454,56 @@
         <w:spacing w:after="0" w:before="0" w:line="240" w:lineRule="auto"/>
         <w:ind w:left="720" w:right="0" w:firstLine="0"/>
         <w:jc w:val="center"/>
+        <w:rPr/>
+      </w:pPr>
+      <w:r>
+        <w:rPr>
+          <w:rtl w:val="0"/>
+        </w:rPr>
+      </w:r>
+    </w:p>
+    <w:p>
+      <w:pPr>
+        <w:keepNext w:val="0"/>
+        <w:keepLines w:val="0"/>
+        <w:pageBreakBefore w:val="0"/>
+        <w:widowControl w:val="1"/>
+        <w:pBdr>
+          <w:top w:space="0" w:sz="0" w:val="nil"/>
+          <w:left w:space="0" w:sz="0" w:val="nil"/>
+          <w:bottom w:space="0" w:sz="0" w:val="nil"/>
+          <w:right w:space="0" w:sz="0" w:val="nil"/>
+          <w:between w:space="0" w:sz="0" w:val="nil"/>
+        </w:pBdr>
+        <w:shd w:fill="auto" w:val="clear"/>
+        <w:spacing w:after="0" w:before="0" w:line="240" w:lineRule="auto"/>
+        <w:ind w:left="720" w:right="0" w:firstLine="0"/>
+        <w:jc w:val="center"/>
+        <w:rPr/>
+      </w:pPr>
+      <w:r>
+        <w:rPr>
+          <w:rtl w:val="0"/>
+        </w:rPr>
+      </w:r>
+    </w:p>
+    <w:p>
+      <w:pPr>
+        <w:keepNext w:val="0"/>
+        <w:keepLines w:val="0"/>
+        <w:pageBreakBefore w:val="0"/>
+        <w:widowControl w:val="1"/>
+        <w:pBdr>
+          <w:top w:space="0" w:sz="0" w:val="nil"/>
+          <w:left w:space="0" w:sz="0" w:val="nil"/>
+          <w:bottom w:space="0" w:sz="0" w:val="nil"/>
+          <w:right w:space="0" w:sz="0" w:val="nil"/>
+          <w:between w:space="0" w:sz="0" w:val="nil"/>
+        </w:pBdr>
+        <w:shd w:fill="auto" w:val="clear"/>
+        <w:spacing w:after="0" w:before="0" w:line="240" w:lineRule="auto"/>
+        <w:ind w:left="720" w:right="0" w:firstLine="0"/>
+        <w:jc w:val="center"/>
         <w:rPr>
           <w:rFonts w:ascii="Times New Roman" w:cs="Times New Roman" w:eastAsia="Times New Roman" w:hAnsi="Times New Roman"/>
           <w:b w:val="0"/>
@@ -1849,6 +2516,406 @@
           <w:u w:val="none"/>
           <w:shd w:fill="auto" w:val="clear"/>
           <w:vertAlign w:val="baseline"/>
+        </w:rPr>
+      </w:pPr>
+      <w:r>
+        <w:rPr>
+          <w:rtl w:val="0"/>
+        </w:rPr>
+      </w:r>
+    </w:p>
+    <w:p>
+      <w:pPr>
+        <w:keepNext w:val="0"/>
+        <w:keepLines w:val="0"/>
+        <w:pageBreakBefore w:val="0"/>
+        <w:widowControl w:val="1"/>
+        <w:pBdr>
+          <w:top w:space="0" w:sz="0" w:val="nil"/>
+          <w:left w:space="0" w:sz="0" w:val="nil"/>
+          <w:bottom w:space="0" w:sz="0" w:val="nil"/>
+          <w:right w:space="0" w:sz="0" w:val="nil"/>
+          <w:between w:space="0" w:sz="0" w:val="nil"/>
+        </w:pBdr>
+        <w:shd w:fill="auto" w:val="clear"/>
+        <w:spacing w:after="0" w:before="0" w:line="240" w:lineRule="auto"/>
+        <w:ind w:left="720" w:right="0" w:firstLine="0"/>
+        <w:jc w:val="center"/>
+        <w:rPr>
+          <w:rFonts w:ascii="Times New Roman" w:cs="Times New Roman" w:eastAsia="Times New Roman" w:hAnsi="Times New Roman"/>
+          <w:b w:val="0"/>
+          <w:i w:val="0"/>
+          <w:smallCaps w:val="0"/>
+          <w:strike w:val="0"/>
+          <w:color w:val="000000"/>
+          <w:sz w:val="20"/>
+          <w:szCs w:val="20"/>
+          <w:u w:val="none"/>
+          <w:shd w:fill="auto" w:val="clear"/>
+          <w:vertAlign w:val="baseline"/>
+        </w:rPr>
+      </w:pPr>
+      <w:r>
+        <w:rPr>
+          <w:rtl w:val="0"/>
+        </w:rPr>
+      </w:r>
+    </w:p>
+    <w:p>
+      <w:pPr>
+        <w:widowControl w:val="1"/>
+        <w:rPr>
+          <w:b w:val="1"/>
+          <w:sz w:val="24"/>
+          <w:szCs w:val="24"/>
+        </w:rPr>
+      </w:pPr>
+      <w:bookmarkStart w:colFirst="0" w:colLast="0" w:name="_2pk8q72hl8hh" w:id="4"/>
+      <w:bookmarkEnd w:id="4"/>
+      <w:r>
+        <w:rPr>
+          <w:rtl w:val="0"/>
+        </w:rPr>
+      </w:r>
+    </w:p>
+    <w:p>
+      <w:pPr>
+        <w:rPr>
+          <w:b w:val="1"/>
+          <w:sz w:val="24"/>
+          <w:szCs w:val="24"/>
+        </w:rPr>
+      </w:pPr>
+      <w:r>
+        <w:rPr>
+          <w:rtl w:val="0"/>
+        </w:rPr>
+      </w:r>
+      <w:r>
+        <mc:AlternateContent>
+          <mc:Choice Requires="wpg">
+            <w:drawing>
+              <wp:anchor allowOverlap="1" behindDoc="1" distB="114300" distT="114300" distL="114300" distR="114300" hidden="0" layoutInCell="1" locked="0" relativeHeight="0" simplePos="0">
+                <wp:simplePos x="0" y="0"/>
+                <wp:positionH relativeFrom="column">
+                  <wp:posOffset>2333625</wp:posOffset>
+                </wp:positionH>
+                <wp:positionV relativeFrom="paragraph">
+                  <wp:posOffset>228042</wp:posOffset>
+                </wp:positionV>
+                <wp:extent cx="1590675" cy="276225"/>
+                <wp:effectExtent b="0" l="0" r="0" t="0"/>
+                <wp:wrapNone/>
+                <wp:docPr id="3" name=""/>
+                <a:graphic>
+                  <a:graphicData uri="http://schemas.microsoft.com/office/word/2010/wordprocessingGroup">
+                    <wpg:wgp>
+                      <wpg:cNvGrpSpPr/>
+                      <wpg:grpSpPr>
+                        <a:xfrm>
+                          <a:off x="1728250" y="2425075"/>
+                          <a:ext cx="1590675" cy="276225"/>
+                          <a:chOff x="1728250" y="2425075"/>
+                          <a:chExt cx="2124650" cy="257700"/>
+                        </a:xfrm>
+                      </wpg:grpSpPr>
+                      <wps:wsp>
+                        <wps:cNvCnPr/>
+                        <wps:spPr>
+                          <a:xfrm>
+                            <a:off x="1728250" y="2591200"/>
+                            <a:ext cx="1949100" cy="0"/>
+                          </a:xfrm>
+                          <a:prstGeom prst="straightConnector1">
+                            <a:avLst/>
+                          </a:prstGeom>
+                          <a:noFill/>
+                          <a:ln cap="flat" cmpd="sng" w="9525">
+                            <a:solidFill>
+                              <a:srgbClr val="000000"/>
+                            </a:solidFill>
+                            <a:prstDash val="solid"/>
+                            <a:round/>
+                            <a:headEnd len="med" w="med" type="none"/>
+                            <a:tailEnd len="med" w="med" type="none"/>
+                          </a:ln>
+                        </wps:spPr>
+                        <wps:bodyPr anchorCtr="0" anchor="ctr" bIns="91425" lIns="91425" spcFirstLastPara="1" rIns="91425" wrap="square" tIns="91425">
+                          <a:noAutofit/>
+                        </wps:bodyPr>
+                      </wps:wsp>
+                      <wps:wsp>
+                        <wps:cNvCnPr/>
+                        <wps:spPr>
+                          <a:xfrm rot="10800000">
+                            <a:off x="3697475" y="2459350"/>
+                            <a:ext cx="10200" cy="223200"/>
+                          </a:xfrm>
+                          <a:prstGeom prst="straightConnector1">
+                            <a:avLst/>
+                          </a:prstGeom>
+                          <a:noFill/>
+                          <a:ln cap="flat" cmpd="sng" w="9525">
+                            <a:solidFill>
+                              <a:srgbClr val="000000"/>
+                            </a:solidFill>
+                            <a:prstDash val="solid"/>
+                            <a:round/>
+                            <a:headEnd len="med" w="med" type="none"/>
+                            <a:tailEnd len="med" w="med" type="none"/>
+                          </a:ln>
+                        </wps:spPr>
+                        <wps:bodyPr anchorCtr="0" anchor="ctr" bIns="91425" lIns="91425" spcFirstLastPara="1" rIns="91425" wrap="square" tIns="91425">
+                          <a:noAutofit/>
+                        </wps:bodyPr>
+                      </wps:wsp>
+                      <wps:wsp>
+                        <wps:cNvCnPr/>
+                        <wps:spPr>
+                          <a:xfrm>
+                            <a:off x="3677350" y="2428750"/>
+                            <a:ext cx="172500" cy="142200"/>
+                          </a:xfrm>
+                          <a:prstGeom prst="straightConnector1">
+                            <a:avLst/>
+                          </a:prstGeom>
+                          <a:noFill/>
+                          <a:ln cap="flat" cmpd="sng" w="9525">
+                            <a:solidFill>
+                              <a:srgbClr val="000000"/>
+                            </a:solidFill>
+                            <a:prstDash val="solid"/>
+                            <a:round/>
+                            <a:headEnd len="med" w="med" type="none"/>
+                            <a:tailEnd len="med" w="med" type="none"/>
+                          </a:ln>
+                        </wps:spPr>
+                        <wps:bodyPr anchorCtr="0" anchor="ctr" bIns="91425" lIns="91425" spcFirstLastPara="1" rIns="91425" wrap="square" tIns="91425">
+                          <a:noAutofit/>
+                        </wps:bodyPr>
+                      </wps:wsp>
+                      <wps:wsp>
+                        <wps:cNvCnPr/>
+                        <wps:spPr>
+                          <a:xfrm flipH="1" rot="10800000">
+                            <a:off x="3717825" y="2571000"/>
+                            <a:ext cx="101400" cy="101400"/>
+                          </a:xfrm>
+                          <a:prstGeom prst="straightConnector1">
+                            <a:avLst/>
+                          </a:prstGeom>
+                          <a:noFill/>
+                          <a:ln cap="flat" cmpd="sng" w="9525">
+                            <a:solidFill>
+                              <a:srgbClr val="000000"/>
+                            </a:solidFill>
+                            <a:prstDash val="solid"/>
+                            <a:round/>
+                            <a:headEnd len="med" w="med" type="none"/>
+                            <a:tailEnd len="med" w="med" type="none"/>
+                          </a:ln>
+                        </wps:spPr>
+                        <wps:bodyPr anchorCtr="0" anchor="ctr" bIns="91425" lIns="91425" spcFirstLastPara="1" rIns="91425" wrap="square" tIns="91425">
+                          <a:noAutofit/>
+                        </wps:bodyPr>
+                      </wps:wsp>
+                    </wpg:wgp>
+                  </a:graphicData>
+                </a:graphic>
+              </wp:anchor>
+            </w:drawing>
+          </mc:Choice>
+          <mc:Fallback>
+            <w:drawing>
+              <wp:anchor allowOverlap="1" behindDoc="1" distB="114300" distT="114300" distL="114300" distR="114300" hidden="0" layoutInCell="1" locked="0" relativeHeight="0" simplePos="0">
+                <wp:simplePos x="0" y="0"/>
+                <wp:positionH relativeFrom="column">
+                  <wp:posOffset>2333625</wp:posOffset>
+                </wp:positionH>
+                <wp:positionV relativeFrom="paragraph">
+                  <wp:posOffset>228042</wp:posOffset>
+                </wp:positionV>
+                <wp:extent cx="1590675" cy="276225"/>
+                <wp:effectExtent b="0" l="0" r="0" t="0"/>
+                <wp:wrapNone/>
+                <wp:docPr id="3" name="image11.png"/>
+                <a:graphic>
+                  <a:graphicData uri="http://schemas.openxmlformats.org/drawingml/2006/picture">
+                    <pic:pic>
+                      <pic:nvPicPr>
+                        <pic:cNvPr id="0" name="image11.png"/>
+                        <pic:cNvPicPr preferRelativeResize="0"/>
+                      </pic:nvPicPr>
+                      <pic:blipFill>
+                        <a:blip r:embed="rId14"/>
+                        <a:srcRect/>
+                        <a:stretch>
+                          <a:fillRect/>
+                        </a:stretch>
+                      </pic:blipFill>
+                      <pic:spPr>
+                        <a:xfrm>
+                          <a:off x="0" y="0"/>
+                          <a:ext cx="1590675" cy="276225"/>
+                        </a:xfrm>
+                        <a:prstGeom prst="rect"/>
+                        <a:ln/>
+                      </pic:spPr>
+                    </pic:pic>
+                  </a:graphicData>
+                </a:graphic>
+              </wp:anchor>
+            </w:drawing>
+          </mc:Fallback>
+        </mc:AlternateContent>
+      </w:r>
+    </w:p>
+    <w:p>
+      <w:pPr>
+        <w:rPr>
+          <w:b w:val="1"/>
+          <w:sz w:val="24"/>
+          <w:szCs w:val="24"/>
+        </w:rPr>
+      </w:pPr>
+      <w:r>
+        <w:rPr>
+          <w:rtl w:val="0"/>
+        </w:rPr>
+      </w:r>
+    </w:p>
+    <w:p>
+      <w:pPr>
+        <w:rPr>
+          <w:b w:val="1"/>
+          <w:sz w:val="24"/>
+          <w:szCs w:val="24"/>
+        </w:rPr>
+      </w:pPr>
+      <w:r>
+        <w:rPr>
+          <w:rtl w:val="0"/>
+        </w:rPr>
+      </w:r>
+    </w:p>
+    <w:p>
+      <w:pPr>
+        <w:rPr>
+          <w:b w:val="1"/>
+          <w:sz w:val="24"/>
+          <w:szCs w:val="24"/>
+        </w:rPr>
+      </w:pPr>
+      <w:r>
+        <w:rPr>
+          <w:rtl w:val="0"/>
+        </w:rPr>
+      </w:r>
+    </w:p>
+    <w:p>
+      <w:pPr>
+        <w:rPr>
+          <w:b w:val="1"/>
+          <w:sz w:val="24"/>
+          <w:szCs w:val="24"/>
+        </w:rPr>
+      </w:pPr>
+      <w:r>
+        <w:rPr>
+          <w:rtl w:val="0"/>
+        </w:rPr>
+      </w:r>
+    </w:p>
+    <w:p>
+      <w:pPr>
+        <w:rPr>
+          <w:b w:val="1"/>
+          <w:sz w:val="24"/>
+          <w:szCs w:val="24"/>
+        </w:rPr>
+      </w:pPr>
+      <w:r>
+        <w:rPr>
+          <w:rtl w:val="0"/>
+        </w:rPr>
+      </w:r>
+    </w:p>
+    <w:p>
+      <w:pPr>
+        <w:rPr>
+          <w:b w:val="1"/>
+          <w:sz w:val="24"/>
+          <w:szCs w:val="24"/>
+        </w:rPr>
+      </w:pPr>
+      <w:r>
+        <w:rPr>
+          <w:rtl w:val="0"/>
+        </w:rPr>
+      </w:r>
+    </w:p>
+    <w:p>
+      <w:pPr>
+        <w:rPr>
+          <w:b w:val="1"/>
+          <w:sz w:val="24"/>
+          <w:szCs w:val="24"/>
+        </w:rPr>
+      </w:pPr>
+      <w:r>
+        <w:rPr>
+          <w:rtl w:val="0"/>
+        </w:rPr>
+      </w:r>
+    </w:p>
+    <w:p>
+      <w:pPr>
+        <w:rPr>
+          <w:b w:val="1"/>
+          <w:sz w:val="24"/>
+          <w:szCs w:val="24"/>
+        </w:rPr>
+      </w:pPr>
+      <w:r>
+        <w:rPr>
+          <w:rtl w:val="0"/>
+        </w:rPr>
+      </w:r>
+    </w:p>
+    <w:p>
+      <w:pPr>
+        <w:rPr>
+          <w:b w:val="1"/>
+          <w:sz w:val="24"/>
+          <w:szCs w:val="24"/>
+        </w:rPr>
+      </w:pPr>
+      <w:r>
+        <w:rPr>
+          <w:rtl w:val="0"/>
+        </w:rPr>
+      </w:r>
+    </w:p>
+    <w:p>
+      <w:pPr>
+        <w:rPr>
+          <w:b w:val="1"/>
+          <w:sz w:val="24"/>
+          <w:szCs w:val="24"/>
+        </w:rPr>
+      </w:pPr>
+      <w:r>
+        <w:rPr>
+          <w:rtl w:val="0"/>
+        </w:rPr>
+      </w:r>
+    </w:p>
+    <w:p>
+      <w:pPr>
+        <w:rPr>
+          <w:b w:val="1"/>
+          <w:sz w:val="24"/>
+          <w:szCs w:val="24"/>
         </w:rPr>
       </w:pPr>
       <w:r>
@@ -2002,57 +3069,10 @@
         <w:ind w:left="720" w:right="0" w:firstLine="0"/>
         <w:jc w:val="center"/>
         <w:rPr>
-          <w:rFonts w:ascii="Times New Roman" w:cs="Times New Roman" w:eastAsia="Times New Roman" w:hAnsi="Times New Roman"/>
-          <w:b w:val="0"/>
-          <w:i w:val="0"/>
-          <w:smallCaps w:val="0"/>
-          <w:strike w:val="0"/>
-          <w:color w:val="000000"/>
-          <w:sz w:val="24"/>
-          <w:szCs w:val="24"/>
-          <w:u w:val="single"/>
-          <w:shd w:fill="auto" w:val="clear"/>
-          <w:vertAlign w:val="baseline"/>
-        </w:rPr>
-      </w:pPr>
-      <w:r>
-        <w:rPr>
-          <w:sz w:val="24"/>
-          <w:szCs w:val="24"/>
-        </w:rPr>
-        <w:drawing>
-          <wp:inline distB="114300" distT="114300" distL="114300" distR="114300">
-            <wp:extent cx="2085975" cy="3581400"/>
-            <wp:effectExtent b="0" l="0" r="0" t="0"/>
-            <wp:docPr id="3" name="image2.png"/>
-            <a:graphic>
-              <a:graphicData uri="http://schemas.openxmlformats.org/drawingml/2006/picture">
-                <pic:pic>
-                  <pic:nvPicPr>
-                    <pic:cNvPr id="0" name="image2.png"/>
-                    <pic:cNvPicPr preferRelativeResize="0"/>
-                  </pic:nvPicPr>
-                  <pic:blipFill>
-                    <a:blip r:embed="rId10"/>
-                    <a:srcRect b="0" l="0" r="0" t="0"/>
-                    <a:stretch>
-                      <a:fillRect/>
-                    </a:stretch>
-                  </pic:blipFill>
-                  <pic:spPr>
-                    <a:xfrm>
-                      <a:off x="0" y="0"/>
-                      <a:ext cx="2085975" cy="3581400"/>
-                    </a:xfrm>
-                    <a:prstGeom prst="rect"/>
-                    <a:ln/>
-                  </pic:spPr>
-                </pic:pic>
-              </a:graphicData>
-            </a:graphic>
-          </wp:inline>
-        </w:drawing>
-      </w:r>
+          <w:sz w:val="24"/>
+          <w:szCs w:val="24"/>
+        </w:rPr>
+      </w:pPr>
       <w:r>
         <w:rPr>
           <w:rtl w:val="0"/>
@@ -2077,6 +3097,380 @@
         <w:ind w:left="720" w:right="0" w:firstLine="0"/>
         <w:jc w:val="center"/>
         <w:rPr>
+          <w:sz w:val="24"/>
+          <w:szCs w:val="24"/>
+        </w:rPr>
+      </w:pPr>
+      <w:r>
+        <w:rPr>
+          <w:rtl w:val="0"/>
+        </w:rPr>
+      </w:r>
+      <w:r>
+        <w:drawing>
+          <wp:anchor allowOverlap="1" behindDoc="1" distB="114300" distT="114300" distL="114300" distR="114300" hidden="0" layoutInCell="1" locked="0" relativeHeight="0" simplePos="0">
+            <wp:simplePos x="0" y="0"/>
+            <wp:positionH relativeFrom="column">
+              <wp:posOffset>457200</wp:posOffset>
+            </wp:positionH>
+            <wp:positionV relativeFrom="paragraph">
+              <wp:posOffset>281880</wp:posOffset>
+            </wp:positionV>
+            <wp:extent cx="1295400" cy="1152525"/>
+            <wp:effectExtent b="0" l="0" r="0" t="0"/>
+            <wp:wrapNone/>
+            <wp:docPr id="4" name="image5.png"/>
+            <a:graphic>
+              <a:graphicData uri="http://schemas.openxmlformats.org/drawingml/2006/picture">
+                <pic:pic>
+                  <pic:nvPicPr>
+                    <pic:cNvPr id="0" name="image5.png"/>
+                    <pic:cNvPicPr preferRelativeResize="0"/>
+                  </pic:nvPicPr>
+                  <pic:blipFill>
+                    <a:blip r:embed="rId15"/>
+                    <a:srcRect b="0" l="0" r="0" t="0"/>
+                    <a:stretch>
+                      <a:fillRect/>
+                    </a:stretch>
+                  </pic:blipFill>
+                  <pic:spPr>
+                    <a:xfrm>
+                      <a:off x="0" y="0"/>
+                      <a:ext cx="1295400" cy="1152525"/>
+                    </a:xfrm>
+                    <a:prstGeom prst="rect"/>
+                    <a:ln/>
+                  </pic:spPr>
+                </pic:pic>
+              </a:graphicData>
+            </a:graphic>
+          </wp:anchor>
+        </w:drawing>
+      </w:r>
+    </w:p>
+    <w:p>
+      <w:pPr>
+        <w:keepNext w:val="0"/>
+        <w:keepLines w:val="0"/>
+        <w:pageBreakBefore w:val="0"/>
+        <w:widowControl w:val="1"/>
+        <w:pBdr>
+          <w:top w:space="0" w:sz="0" w:val="nil"/>
+          <w:left w:space="0" w:sz="0" w:val="nil"/>
+          <w:bottom w:space="0" w:sz="0" w:val="nil"/>
+          <w:right w:space="0" w:sz="0" w:val="nil"/>
+          <w:between w:space="0" w:sz="0" w:val="nil"/>
+        </w:pBdr>
+        <w:shd w:fill="auto" w:val="clear"/>
+        <w:spacing w:after="0" w:before="0" w:line="240" w:lineRule="auto"/>
+        <w:ind w:left="720" w:right="0" w:firstLine="0"/>
+        <w:jc w:val="center"/>
+        <w:rPr>
+          <w:sz w:val="24"/>
+          <w:szCs w:val="24"/>
+        </w:rPr>
+      </w:pPr>
+      <w:r>
+        <w:rPr>
+          <w:rtl w:val="0"/>
+        </w:rPr>
+      </w:r>
+      <w:r>
+        <w:drawing>
+          <wp:anchor allowOverlap="1" behindDoc="1" distB="114300" distT="114300" distL="114300" distR="114300" hidden="0" layoutInCell="1" locked="0" relativeHeight="0" simplePos="0">
+            <wp:simplePos x="0" y="0"/>
+            <wp:positionH relativeFrom="column">
+              <wp:posOffset>4314825</wp:posOffset>
+            </wp:positionH>
+            <wp:positionV relativeFrom="paragraph">
+              <wp:posOffset>121890</wp:posOffset>
+            </wp:positionV>
+            <wp:extent cx="1295400" cy="1133475"/>
+            <wp:effectExtent b="0" l="0" r="0" t="0"/>
+            <wp:wrapNone/>
+            <wp:docPr id="11" name="image4.png"/>
+            <a:graphic>
+              <a:graphicData uri="http://schemas.openxmlformats.org/drawingml/2006/picture">
+                <pic:pic>
+                  <pic:nvPicPr>
+                    <pic:cNvPr id="0" name="image4.png"/>
+                    <pic:cNvPicPr preferRelativeResize="0"/>
+                  </pic:nvPicPr>
+                  <pic:blipFill>
+                    <a:blip r:embed="rId16"/>
+                    <a:srcRect b="0" l="0" r="0" t="0"/>
+                    <a:stretch>
+                      <a:fillRect/>
+                    </a:stretch>
+                  </pic:blipFill>
+                  <pic:spPr>
+                    <a:xfrm>
+                      <a:off x="0" y="0"/>
+                      <a:ext cx="1295400" cy="1133475"/>
+                    </a:xfrm>
+                    <a:prstGeom prst="rect"/>
+                    <a:ln/>
+                  </pic:spPr>
+                </pic:pic>
+              </a:graphicData>
+            </a:graphic>
+          </wp:anchor>
+        </w:drawing>
+      </w:r>
+    </w:p>
+    <w:p>
+      <w:pPr>
+        <w:keepNext w:val="0"/>
+        <w:keepLines w:val="0"/>
+        <w:pageBreakBefore w:val="0"/>
+        <w:widowControl w:val="1"/>
+        <w:pBdr>
+          <w:top w:space="0" w:sz="0" w:val="nil"/>
+          <w:left w:space="0" w:sz="0" w:val="nil"/>
+          <w:bottom w:space="0" w:sz="0" w:val="nil"/>
+          <w:right w:space="0" w:sz="0" w:val="nil"/>
+          <w:between w:space="0" w:sz="0" w:val="nil"/>
+        </w:pBdr>
+        <w:shd w:fill="auto" w:val="clear"/>
+        <w:spacing w:after="0" w:before="0" w:line="240" w:lineRule="auto"/>
+        <w:ind w:left="720" w:right="0" w:firstLine="0"/>
+        <w:jc w:val="center"/>
+        <w:rPr>
+          <w:sz w:val="24"/>
+          <w:szCs w:val="24"/>
+        </w:rPr>
+      </w:pPr>
+      <w:r>
+        <w:rPr>
+          <w:rtl w:val="0"/>
+        </w:rPr>
+      </w:r>
+    </w:p>
+    <w:p>
+      <w:pPr>
+        <w:keepNext w:val="0"/>
+        <w:keepLines w:val="0"/>
+        <w:pageBreakBefore w:val="0"/>
+        <w:widowControl w:val="1"/>
+        <w:pBdr>
+          <w:top w:space="0" w:sz="0" w:val="nil"/>
+          <w:left w:space="0" w:sz="0" w:val="nil"/>
+          <w:bottom w:space="0" w:sz="0" w:val="nil"/>
+          <w:right w:space="0" w:sz="0" w:val="nil"/>
+          <w:between w:space="0" w:sz="0" w:val="nil"/>
+        </w:pBdr>
+        <w:shd w:fill="auto" w:val="clear"/>
+        <w:spacing w:after="0" w:before="0" w:line="240" w:lineRule="auto"/>
+        <w:ind w:left="720" w:right="0" w:firstLine="0"/>
+        <w:jc w:val="center"/>
+        <w:rPr>
+          <w:sz w:val="24"/>
+          <w:szCs w:val="24"/>
+        </w:rPr>
+      </w:pPr>
+      <w:r>
+        <w:rPr>
+          <w:rtl w:val="0"/>
+        </w:rPr>
+      </w:r>
+      <w:r>
+        <mc:AlternateContent>
+          <mc:Choice Requires="wpg">
+            <w:drawing>
+              <wp:anchor allowOverlap="1" behindDoc="1" distB="114300" distT="114300" distL="114300" distR="114300" hidden="0" layoutInCell="1" locked="0" relativeHeight="0" simplePos="0">
+                <wp:simplePos x="0" y="0"/>
+                <wp:positionH relativeFrom="column">
+                  <wp:posOffset>2238375</wp:posOffset>
+                </wp:positionH>
+                <wp:positionV relativeFrom="paragraph">
+                  <wp:posOffset>198165</wp:posOffset>
+                </wp:positionV>
+                <wp:extent cx="1590675" cy="276225"/>
+                <wp:effectExtent b="0" l="0" r="0" t="0"/>
+                <wp:wrapNone/>
+                <wp:docPr id="1" name=""/>
+                <a:graphic>
+                  <a:graphicData uri="http://schemas.microsoft.com/office/word/2010/wordprocessingGroup">
+                    <wpg:wgp>
+                      <wpg:cNvGrpSpPr/>
+                      <wpg:grpSpPr>
+                        <a:xfrm>
+                          <a:off x="1728250" y="2425075"/>
+                          <a:ext cx="1590675" cy="276225"/>
+                          <a:chOff x="1728250" y="2425075"/>
+                          <a:chExt cx="2124650" cy="257700"/>
+                        </a:xfrm>
+                      </wpg:grpSpPr>
+                      <wps:wsp>
+                        <wps:cNvCnPr/>
+                        <wps:spPr>
+                          <a:xfrm>
+                            <a:off x="1728250" y="2591200"/>
+                            <a:ext cx="1949100" cy="0"/>
+                          </a:xfrm>
+                          <a:prstGeom prst="straightConnector1">
+                            <a:avLst/>
+                          </a:prstGeom>
+                          <a:noFill/>
+                          <a:ln cap="flat" cmpd="sng" w="9525">
+                            <a:solidFill>
+                              <a:srgbClr val="000000"/>
+                            </a:solidFill>
+                            <a:prstDash val="solid"/>
+                            <a:round/>
+                            <a:headEnd len="med" w="med" type="none"/>
+                            <a:tailEnd len="med" w="med" type="none"/>
+                          </a:ln>
+                        </wps:spPr>
+                        <wps:bodyPr anchorCtr="0" anchor="ctr" bIns="91425" lIns="91425" spcFirstLastPara="1" rIns="91425" wrap="square" tIns="91425">
+                          <a:noAutofit/>
+                        </wps:bodyPr>
+                      </wps:wsp>
+                      <wps:wsp>
+                        <wps:cNvCnPr/>
+                        <wps:spPr>
+                          <a:xfrm rot="10800000">
+                            <a:off x="3697475" y="2459350"/>
+                            <a:ext cx="10200" cy="223200"/>
+                          </a:xfrm>
+                          <a:prstGeom prst="straightConnector1">
+                            <a:avLst/>
+                          </a:prstGeom>
+                          <a:noFill/>
+                          <a:ln cap="flat" cmpd="sng" w="9525">
+                            <a:solidFill>
+                              <a:srgbClr val="000000"/>
+                            </a:solidFill>
+                            <a:prstDash val="solid"/>
+                            <a:round/>
+                            <a:headEnd len="med" w="med" type="none"/>
+                            <a:tailEnd len="med" w="med" type="none"/>
+                          </a:ln>
+                        </wps:spPr>
+                        <wps:bodyPr anchorCtr="0" anchor="ctr" bIns="91425" lIns="91425" spcFirstLastPara="1" rIns="91425" wrap="square" tIns="91425">
+                          <a:noAutofit/>
+                        </wps:bodyPr>
+                      </wps:wsp>
+                      <wps:wsp>
+                        <wps:cNvCnPr/>
+                        <wps:spPr>
+                          <a:xfrm>
+                            <a:off x="3677350" y="2428750"/>
+                            <a:ext cx="172500" cy="142200"/>
+                          </a:xfrm>
+                          <a:prstGeom prst="straightConnector1">
+                            <a:avLst/>
+                          </a:prstGeom>
+                          <a:noFill/>
+                          <a:ln cap="flat" cmpd="sng" w="9525">
+                            <a:solidFill>
+                              <a:srgbClr val="000000"/>
+                            </a:solidFill>
+                            <a:prstDash val="solid"/>
+                            <a:round/>
+                            <a:headEnd len="med" w="med" type="none"/>
+                            <a:tailEnd len="med" w="med" type="none"/>
+                          </a:ln>
+                        </wps:spPr>
+                        <wps:bodyPr anchorCtr="0" anchor="ctr" bIns="91425" lIns="91425" spcFirstLastPara="1" rIns="91425" wrap="square" tIns="91425">
+                          <a:noAutofit/>
+                        </wps:bodyPr>
+                      </wps:wsp>
+                      <wps:wsp>
+                        <wps:cNvCnPr/>
+                        <wps:spPr>
+                          <a:xfrm flipH="1" rot="10800000">
+                            <a:off x="3717825" y="2571000"/>
+                            <a:ext cx="101400" cy="101400"/>
+                          </a:xfrm>
+                          <a:prstGeom prst="straightConnector1">
+                            <a:avLst/>
+                          </a:prstGeom>
+                          <a:noFill/>
+                          <a:ln cap="flat" cmpd="sng" w="9525">
+                            <a:solidFill>
+                              <a:srgbClr val="000000"/>
+                            </a:solidFill>
+                            <a:prstDash val="solid"/>
+                            <a:round/>
+                            <a:headEnd len="med" w="med" type="none"/>
+                            <a:tailEnd len="med" w="med" type="none"/>
+                          </a:ln>
+                        </wps:spPr>
+                        <wps:bodyPr anchorCtr="0" anchor="ctr" bIns="91425" lIns="91425" spcFirstLastPara="1" rIns="91425" wrap="square" tIns="91425">
+                          <a:noAutofit/>
+                        </wps:bodyPr>
+                      </wps:wsp>
+                    </wpg:wgp>
+                  </a:graphicData>
+                </a:graphic>
+              </wp:anchor>
+            </w:drawing>
+          </mc:Choice>
+          <mc:Fallback>
+            <w:drawing>
+              <wp:anchor allowOverlap="1" behindDoc="1" distB="114300" distT="114300" distL="114300" distR="114300" hidden="0" layoutInCell="1" locked="0" relativeHeight="0" simplePos="0">
+                <wp:simplePos x="0" y="0"/>
+                <wp:positionH relativeFrom="column">
+                  <wp:posOffset>2238375</wp:posOffset>
+                </wp:positionH>
+                <wp:positionV relativeFrom="paragraph">
+                  <wp:posOffset>198165</wp:posOffset>
+                </wp:positionV>
+                <wp:extent cx="1590675" cy="276225"/>
+                <wp:effectExtent b="0" l="0" r="0" t="0"/>
+                <wp:wrapNone/>
+                <wp:docPr id="1" name="image8.png"/>
+                <a:graphic>
+                  <a:graphicData uri="http://schemas.openxmlformats.org/drawingml/2006/picture">
+                    <pic:pic>
+                      <pic:nvPicPr>
+                        <pic:cNvPr id="0" name="image8.png"/>
+                        <pic:cNvPicPr preferRelativeResize="0"/>
+                      </pic:nvPicPr>
+                      <pic:blipFill>
+                        <a:blip r:embed="rId17"/>
+                        <a:srcRect/>
+                        <a:stretch>
+                          <a:fillRect/>
+                        </a:stretch>
+                      </pic:blipFill>
+                      <pic:spPr>
+                        <a:xfrm>
+                          <a:off x="0" y="0"/>
+                          <a:ext cx="1590675" cy="276225"/>
+                        </a:xfrm>
+                        <a:prstGeom prst="rect"/>
+                        <a:ln/>
+                      </pic:spPr>
+                    </pic:pic>
+                  </a:graphicData>
+                </a:graphic>
+              </wp:anchor>
+            </w:drawing>
+          </mc:Fallback>
+        </mc:AlternateContent>
+      </w:r>
+    </w:p>
+    <w:p>
+      <w:pPr>
+        <w:keepNext w:val="0"/>
+        <w:keepLines w:val="0"/>
+        <w:pageBreakBefore w:val="0"/>
+        <w:widowControl w:val="1"/>
+        <w:pBdr>
+          <w:top w:space="0" w:sz="0" w:val="nil"/>
+          <w:left w:space="0" w:sz="0" w:val="nil"/>
+          <w:bottom w:space="0" w:sz="0" w:val="nil"/>
+          <w:right w:space="0" w:sz="0" w:val="nil"/>
+          <w:between w:space="0" w:sz="0" w:val="nil"/>
+        </w:pBdr>
+        <w:shd w:fill="auto" w:val="clear"/>
+        <w:spacing w:after="0" w:before="0" w:line="240" w:lineRule="auto"/>
+        <w:ind w:left="720" w:right="0" w:firstLine="0"/>
+        <w:jc w:val="center"/>
+        <w:rPr>
           <w:rFonts w:ascii="Times New Roman" w:cs="Times New Roman" w:eastAsia="Times New Roman" w:hAnsi="Times New Roman"/>
           <w:b w:val="0"/>
           <w:i w:val="0"/>
@@ -2092,20 +3486,8 @@
       </w:pPr>
       <w:r>
         <w:rPr>
-          <w:rFonts w:ascii="Times New Roman" w:cs="Times New Roman" w:eastAsia="Times New Roman" w:hAnsi="Times New Roman"/>
-          <w:b w:val="0"/>
-          <w:i w:val="0"/>
-          <w:smallCaps w:val="0"/>
-          <w:strike w:val="0"/>
-          <w:color w:val="000000"/>
-          <w:sz w:val="20"/>
-          <w:szCs w:val="20"/>
-          <w:u w:val="none"/>
-          <w:shd w:fill="auto" w:val="clear"/>
-          <w:vertAlign w:val="baseline"/>
-          <w:rtl w:val="0"/>
-        </w:rPr>
-        <w:t xml:space="preserve">Figura 4 – Mapeamento das classes do tipo EntityCollection</w:t>
+          <w:rtl w:val="0"/>
+        </w:rPr>
       </w:r>
     </w:p>
     <w:p>
@@ -2146,8 +3528,8 @@
       </w:r>
     </w:p>
     <w:sectPr>
-      <w:headerReference r:id="rId11" w:type="default"/>
-      <w:footerReference r:id="rId12" w:type="default"/>
+      <w:headerReference r:id="rId18" w:type="default"/>
+      <w:footerReference r:id="rId19" w:type="default"/>
       <w:type w:val="nextPage"/>
       <w:pgSz w:h="15840" w:w="12240" w:orient="portrait"/>
       <w:pgMar w:bottom="1417" w:top="1417" w:left="1440" w:right="1440" w:header="720" w:footer="720"/>

</xml_diff>

<commit_message>
Update guia de análise e projeto
</commit_message>
<xml_diff>
--- a/Gerenciamento/Guia Análise e Projeto.docx
+++ b/Gerenciamento/Guia Análise e Projeto.docx
@@ -975,12 +975,12 @@
             <wp:extent cx="1181100" cy="1428750"/>
             <wp:effectExtent b="0" l="0" r="0" t="0"/>
             <wp:wrapNone/>
-            <wp:docPr id="8" name="image7.png"/>
+            <wp:docPr id="9" name="image3.png"/>
             <a:graphic>
               <a:graphicData uri="http://schemas.openxmlformats.org/drawingml/2006/picture">
                 <pic:pic>
                   <pic:nvPicPr>
-                    <pic:cNvPr id="0" name="image7.png"/>
+                    <pic:cNvPr id="0" name="image3.png"/>
                     <pic:cNvPicPr preferRelativeResize="0"/>
                   </pic:nvPicPr>
                   <pic:blipFill>
@@ -1054,12 +1054,12 @@
             <wp:extent cx="1162050" cy="1295400"/>
             <wp:effectExtent b="0" l="0" r="0" t="0"/>
             <wp:wrapNone/>
-            <wp:docPr id="6" name="image8.png"/>
+            <wp:docPr id="7" name="image9.png"/>
             <a:graphic>
               <a:graphicData uri="http://schemas.openxmlformats.org/drawingml/2006/picture">
                 <pic:pic>
                   <pic:nvPicPr>
-                    <pic:cNvPr id="0" name="image8.png"/>
+                    <pic:cNvPr id="0" name="image9.png"/>
                     <pic:cNvPicPr preferRelativeResize="0"/>
                   </pic:nvPicPr>
                   <pic:blipFill>
@@ -1619,20 +1619,20 @@
           <wp:anchor allowOverlap="1" behindDoc="1" distB="114300" distT="114300" distL="114300" distR="114300" hidden="0" layoutInCell="1" locked="0" relativeHeight="0" simplePos="0">
             <wp:simplePos x="0" y="0"/>
             <wp:positionH relativeFrom="column">
-              <wp:posOffset>3733800</wp:posOffset>
+              <wp:posOffset>3924300</wp:posOffset>
             </wp:positionH>
             <wp:positionV relativeFrom="paragraph">
-              <wp:posOffset>280020</wp:posOffset>
+              <wp:posOffset>213345</wp:posOffset>
             </wp:positionV>
-            <wp:extent cx="1257300" cy="1362075"/>
+            <wp:extent cx="1257300" cy="1400175"/>
             <wp:effectExtent b="0" l="0" r="0" t="0"/>
             <wp:wrapNone/>
-            <wp:docPr id="10" name="image5.png"/>
+            <wp:docPr id="5" name="image2.png"/>
             <a:graphic>
               <a:graphicData uri="http://schemas.openxmlformats.org/drawingml/2006/picture">
                 <pic:pic>
                   <pic:nvPicPr>
-                    <pic:cNvPr id="0" name="image5.png"/>
+                    <pic:cNvPr id="0" name="image2.png"/>
                     <pic:cNvPicPr preferRelativeResize="0"/>
                   </pic:nvPicPr>
                   <pic:blipFill>
@@ -1645,7 +1645,7 @@
                   <pic:spPr>
                     <a:xfrm>
                       <a:off x="0" y="0"/>
-                      <a:ext cx="1257300" cy="1362075"/>
+                      <a:ext cx="1257300" cy="1400175"/>
                     </a:xfrm>
                     <a:prstGeom prst="rect"/>
                     <a:ln/>
@@ -1688,12 +1688,12 @@
             <wp:extent cx="1304925" cy="1304925"/>
             <wp:effectExtent b="0" l="0" r="0" t="0"/>
             <wp:wrapNone/>
-            <wp:docPr id="5" name="image2.png"/>
+            <wp:docPr id="6" name="image6.png"/>
             <a:graphic>
               <a:graphicData uri="http://schemas.openxmlformats.org/drawingml/2006/picture">
                 <pic:pic>
                   <pic:nvPicPr>
-                    <pic:cNvPr id="0" name="image2.png"/>
+                    <pic:cNvPr id="0" name="image6.png"/>
                     <pic:cNvPicPr preferRelativeResize="0"/>
                   </pic:nvPicPr>
                   <pic:blipFill>
@@ -2365,12 +2365,12 @@
             <wp:extent cx="1295400" cy="2266950"/>
             <wp:effectExtent b="0" l="0" r="0" t="0"/>
             <wp:wrapNone/>
-            <wp:docPr id="9" name="image3.png"/>
+            <wp:docPr id="10" name="image4.png"/>
             <a:graphic>
               <a:graphicData uri="http://schemas.openxmlformats.org/drawingml/2006/picture">
                 <pic:pic>
                   <pic:nvPicPr>
-                    <pic:cNvPr id="0" name="image3.png"/>
+                    <pic:cNvPr id="0" name="image4.png"/>
                     <pic:cNvPicPr preferRelativeResize="0"/>
                   </pic:nvPicPr>
                   <pic:blipFill>
@@ -2399,20 +2399,20 @@
           <wp:anchor allowOverlap="1" behindDoc="1" distB="114300" distT="114300" distL="114300" distR="114300" hidden="0" layoutInCell="1" locked="0" relativeHeight="0" simplePos="0">
             <wp:simplePos x="0" y="0"/>
             <wp:positionH relativeFrom="column">
-              <wp:posOffset>428625</wp:posOffset>
+              <wp:posOffset>695325</wp:posOffset>
             </wp:positionH>
             <wp:positionV relativeFrom="paragraph">
-              <wp:posOffset>146038</wp:posOffset>
+              <wp:posOffset>133350</wp:posOffset>
             </wp:positionV>
-            <wp:extent cx="1266825" cy="2257425"/>
+            <wp:extent cx="1285875" cy="1885950"/>
             <wp:effectExtent b="0" l="0" r="0" t="0"/>
             <wp:wrapNone/>
-            <wp:docPr id="7" name="image6.png"/>
+            <wp:docPr id="11" name="image5.png"/>
             <a:graphic>
               <a:graphicData uri="http://schemas.openxmlformats.org/drawingml/2006/picture">
                 <pic:pic>
                   <pic:nvPicPr>
-                    <pic:cNvPr id="0" name="image6.png"/>
+                    <pic:cNvPr id="0" name="image5.png"/>
                     <pic:cNvPicPr preferRelativeResize="0"/>
                   </pic:nvPicPr>
                   <pic:blipFill>
@@ -2425,7 +2425,7 @@
                   <pic:spPr>
                     <a:xfrm>
                       <a:off x="0" y="0"/>
-                      <a:ext cx="1266825" cy="2257425"/>
+                      <a:ext cx="1285875" cy="1885950"/>
                     </a:xfrm>
                     <a:prstGeom prst="rect"/>
                     <a:ln/>
@@ -3119,12 +3119,12 @@
             <wp:extent cx="1295400" cy="1152525"/>
             <wp:effectExtent b="0" l="0" r="0" t="0"/>
             <wp:wrapNone/>
-            <wp:docPr id="4" name="image1.png"/>
+            <wp:docPr id="4" name="image7.png"/>
             <a:graphic>
               <a:graphicData uri="http://schemas.openxmlformats.org/drawingml/2006/picture">
                 <pic:pic>
                   <pic:nvPicPr>
-                    <pic:cNvPr id="0" name="image1.png"/>
+                    <pic:cNvPr id="0" name="image7.png"/>
                     <pic:cNvPicPr preferRelativeResize="0"/>
                   </pic:nvPicPr>
                   <pic:blipFill>
@@ -3148,6 +3148,48 @@
           </wp:anchor>
         </w:drawing>
       </w:r>
+      <w:r>
+        <w:drawing>
+          <wp:anchor allowOverlap="1" behindDoc="1" distB="114300" distT="114300" distL="114300" distR="114300" hidden="0" layoutInCell="1" locked="0" relativeHeight="0" simplePos="0">
+            <wp:simplePos x="0" y="0"/>
+            <wp:positionH relativeFrom="column">
+              <wp:posOffset>4314825</wp:posOffset>
+            </wp:positionH>
+            <wp:positionV relativeFrom="paragraph">
+              <wp:posOffset>152400</wp:posOffset>
+            </wp:positionV>
+            <wp:extent cx="1857375" cy="1285875"/>
+            <wp:effectExtent b="0" l="0" r="0" t="0"/>
+            <wp:wrapNone/>
+            <wp:docPr id="8" name="image1.png"/>
+            <a:graphic>
+              <a:graphicData uri="http://schemas.openxmlformats.org/drawingml/2006/picture">
+                <pic:pic>
+                  <pic:nvPicPr>
+                    <pic:cNvPr id="0" name="image1.png"/>
+                    <pic:cNvPicPr preferRelativeResize="0"/>
+                  </pic:nvPicPr>
+                  <pic:blipFill>
+                    <a:blip r:embed="rId16"/>
+                    <a:srcRect b="0" l="0" r="0" t="0"/>
+                    <a:stretch>
+                      <a:fillRect/>
+                    </a:stretch>
+                  </pic:blipFill>
+                  <pic:spPr>
+                    <a:xfrm>
+                      <a:off x="0" y="0"/>
+                      <a:ext cx="1857375" cy="1285875"/>
+                    </a:xfrm>
+                    <a:prstGeom prst="rect"/>
+                    <a:ln/>
+                  </pic:spPr>
+                </pic:pic>
+              </a:graphicData>
+            </a:graphic>
+          </wp:anchor>
+        </w:drawing>
+      </w:r>
     </w:p>
     <w:p>
       <w:pPr>
@@ -3175,48 +3217,6 @@
         <w:rPr>
           <w:rtl w:val="0"/>
         </w:rPr>
-      </w:r>
-      <w:r>
-        <w:drawing>
-          <wp:anchor allowOverlap="1" behindDoc="1" distB="114300" distT="114300" distL="114300" distR="114300" hidden="0" layoutInCell="1" locked="0" relativeHeight="0" simplePos="0">
-            <wp:simplePos x="0" y="0"/>
-            <wp:positionH relativeFrom="column">
-              <wp:posOffset>4314825</wp:posOffset>
-            </wp:positionH>
-            <wp:positionV relativeFrom="paragraph">
-              <wp:posOffset>121890</wp:posOffset>
-            </wp:positionV>
-            <wp:extent cx="1295400" cy="1133475"/>
-            <wp:effectExtent b="0" l="0" r="0" t="0"/>
-            <wp:wrapNone/>
-            <wp:docPr id="11" name="image4.png"/>
-            <a:graphic>
-              <a:graphicData uri="http://schemas.openxmlformats.org/drawingml/2006/picture">
-                <pic:pic>
-                  <pic:nvPicPr>
-                    <pic:cNvPr id="0" name="image4.png"/>
-                    <pic:cNvPicPr preferRelativeResize="0"/>
-                  </pic:nvPicPr>
-                  <pic:blipFill>
-                    <a:blip r:embed="rId16"/>
-                    <a:srcRect b="0" l="0" r="0" t="0"/>
-                    <a:stretch>
-                      <a:fillRect/>
-                    </a:stretch>
-                  </pic:blipFill>
-                  <pic:spPr>
-                    <a:xfrm>
-                      <a:off x="0" y="0"/>
-                      <a:ext cx="1295400" cy="1133475"/>
-                    </a:xfrm>
-                    <a:prstGeom prst="rect"/>
-                    <a:ln/>
-                  </pic:spPr>
-                </pic:pic>
-              </a:graphicData>
-            </a:graphic>
-          </wp:anchor>
-        </w:drawing>
       </w:r>
     </w:p>
     <w:p>
@@ -3421,12 +3421,12 @@
                 <wp:extent cx="1590675" cy="276225"/>
                 <wp:effectExtent b="0" l="0" r="0" t="0"/>
                 <wp:wrapNone/>
-                <wp:docPr id="1" name="image9.png"/>
+                <wp:docPr id="1" name="image8.png"/>
                 <a:graphic>
                   <a:graphicData uri="http://schemas.openxmlformats.org/drawingml/2006/picture">
                     <pic:pic>
                       <pic:nvPicPr>
-                        <pic:cNvPr id="0" name="image9.png"/>
+                        <pic:cNvPr id="0" name="image8.png"/>
                         <pic:cNvPicPr preferRelativeResize="0"/>
                       </pic:nvPicPr>
                       <pic:blipFill>

</xml_diff>